<commit_message>
Fixing a typo in the title
</commit_message>
<xml_diff>
--- a/Documentation/Gaining expertise with Azure Blockchain Service - A guide for developers.docx
+++ b/Documentation/Gaining expertise with Azure Blockchain Service - A guide for developers.docx
@@ -1,6 +1,6 @@
 
 <file path=word/document.xml><?xml version="1.0" encoding="utf-8"?>
-<w:document xmlns:wpc="http://schemas.microsoft.com/office/word/2010/wordprocessingCanvas" xmlns:cx="http://schemas.microsoft.com/office/drawing/2014/chartex" xmlns:cx1="http://schemas.microsoft.com/office/drawing/2015/9/8/chartex" xmlns:cx2="http://schemas.microsoft.com/office/drawing/2015/10/21/chartex" xmlns:cx3="http://schemas.microsoft.com/office/drawing/2016/5/9/chartex" xmlns:cx4="http://schemas.microsoft.com/office/drawing/2016/5/10/chartex" xmlns:cx5="http://schemas.microsoft.com/office/drawing/2016/5/11/chartex" xmlns:cx6="http://schemas.microsoft.com/office/drawing/2016/5/12/chartex" xmlns:cx7="http://schemas.microsoft.com/office/drawing/2016/5/13/chartex" xmlns:cx8="http://schemas.microsoft.com/office/drawing/2016/5/14/chartex" xmlns:mc="http://schemas.openxmlformats.org/markup-compatibility/2006" xmlns:aink="http://schemas.microsoft.com/office/drawing/2016/ink" xmlns:am3d="http://schemas.microsoft.com/office/drawing/2017/model3d" xmlns:o="urn:schemas-microsoft-com:office:office" xmlns:r="http://schemas.openxmlformats.org/officeDocument/2006/relationships" xmlns:m="http://schemas.openxmlformats.org/officeDocument/2006/math" xmlns:v="urn:schemas-microsoft-com:vml" xmlns:wp14="http://schemas.microsoft.com/office/word/2010/wordprocessingDrawing" xmlns:wp="http://schemas.openxmlformats.org/drawingml/2006/wordprocessingDrawing" xmlns:w10="urn:schemas-microsoft-com:office:word" xmlns:w="http://schemas.openxmlformats.org/wordprocessingml/2006/main" xmlns:w14="http://schemas.microsoft.com/office/word/2010/wordml" xmlns:w15="http://schemas.microsoft.com/office/word/2012/wordml" xmlns:w16cid="http://schemas.microsoft.com/office/word/2016/wordml/cid" xmlns:w16se="http://schemas.microsoft.com/office/word/2015/wordml/symex" xmlns:wpg="http://schemas.microsoft.com/office/word/2010/wordprocessingGroup" xmlns:wpi="http://schemas.microsoft.com/office/word/2010/wordprocessingInk" xmlns:wne="http://schemas.microsoft.com/office/word/2006/wordml" xmlns:wps="http://schemas.microsoft.com/office/word/2010/wordprocessingShape" mc:Ignorable="w14 w15 w16se w16cid wp14">
+<w:document xmlns:wpc="http://schemas.microsoft.com/office/word/2010/wordprocessingCanvas" xmlns:cx="http://schemas.microsoft.com/office/drawing/2014/chartex" xmlns:cx1="http://schemas.microsoft.com/office/drawing/2015/9/8/chartex" xmlns:cx2="http://schemas.microsoft.com/office/drawing/2015/10/21/chartex" xmlns:cx3="http://schemas.microsoft.com/office/drawing/2016/5/9/chartex" xmlns:cx4="http://schemas.microsoft.com/office/drawing/2016/5/10/chartex" xmlns:cx5="http://schemas.microsoft.com/office/drawing/2016/5/11/chartex" xmlns:cx6="http://schemas.microsoft.com/office/drawing/2016/5/12/chartex" xmlns:cx7="http://schemas.microsoft.com/office/drawing/2016/5/13/chartex" xmlns:cx8="http://schemas.microsoft.com/office/drawing/2016/5/14/chartex" xmlns:mc="http://schemas.openxmlformats.org/markup-compatibility/2006" xmlns:aink="http://schemas.microsoft.com/office/drawing/2016/ink" xmlns:am3d="http://schemas.microsoft.com/office/drawing/2017/model3d" xmlns:o="urn:schemas-microsoft-com:office:office" xmlns:r="http://schemas.openxmlformats.org/officeDocument/2006/relationships" xmlns:m="http://schemas.openxmlformats.org/officeDocument/2006/math" xmlns:v="urn:schemas-microsoft-com:vml" xmlns:wp14="http://schemas.microsoft.com/office/word/2010/wordprocessingDrawing" xmlns:wp="http://schemas.openxmlformats.org/drawingml/2006/wordprocessingDrawing" xmlns:w10="urn:schemas-microsoft-com:office:word" xmlns:w="http://schemas.openxmlformats.org/wordprocessingml/2006/main" xmlns:w14="http://schemas.microsoft.com/office/word/2010/wordml" xmlns:w15="http://schemas.microsoft.com/office/word/2012/wordml" xmlns:w16cex="http://schemas.microsoft.com/office/word/2018/wordml/cex" xmlns:w16cid="http://schemas.microsoft.com/office/word/2016/wordml/cid" xmlns:w16="http://schemas.microsoft.com/office/word/2018/wordml" xmlns:w16se="http://schemas.microsoft.com/office/word/2015/wordml/symex" xmlns:wpg="http://schemas.microsoft.com/office/word/2010/wordprocessingGroup" xmlns:wpi="http://schemas.microsoft.com/office/word/2010/wordprocessingInk" xmlns:wne="http://schemas.microsoft.com/office/word/2006/wordml" xmlns:wps="http://schemas.microsoft.com/office/word/2010/wordprocessingShape" mc:Ignorable="w14 w15 w16se w16cid w16 w16cex wp14">
   <w:body>
     <w:p>
       <w:pPr>
@@ -111,6 +111,7 @@
           </wp:anchor>
         </w:drawing>
       </w:r>
+      <w:bookmarkStart w:id="0" w:name="_GoBack"/>
       <w:r>
         <w:rPr>
           <w:rFonts w:eastAsia="Calibri" w:cs="Segoe UI"/>
@@ -201,6 +202,7 @@
           </mc:Fallback>
         </mc:AlternateContent>
       </w:r>
+      <w:bookmarkEnd w:id="0"/>
     </w:p>
     <w:p>
       <w:pPr>
@@ -327,7 +329,18 @@
           <w:szCs w:val="20"/>
           <w:lang w:val="en-US"/>
         </w:rPr>
-        <w:t>Gaining Expertise with Azure Blockchain Workbench</w:t>
+        <w:t xml:space="preserve">Gaining Expertise with Azure Blockchain </w:t>
+      </w:r>
+      <w:r>
+        <w:rPr>
+          <w:rFonts w:ascii="Segoe UI" w:eastAsia="Segoe UI" w:hAnsi="Segoe UI" w:cs="Segoe UI"/>
+          <w:color w:val="FFFFFF" w:themeColor="background1"/>
+          <w:spacing w:val="0"/>
+          <w:kern w:val="0"/>
+          <w:szCs w:val="20"/>
+          <w:lang w:val="en-US"/>
+        </w:rPr>
+        <w:t>Service</w:t>
       </w:r>
       <w:r>
         <w:rPr>
@@ -490,27 +503,7 @@
           <w:szCs w:val="18"/>
           <w:lang w:val="en-US"/>
         </w:rPr>
-        <w:t>nd follow @</w:t>
-      </w:r>
-      <w:proofErr w:type="spellStart"/>
-      <w:r>
-        <w:rPr>
-          <w:rFonts w:cs="Segoe UI"/>
-          <w:color w:val="FFFFFF" w:themeColor="background1"/>
-          <w:szCs w:val="18"/>
-          <w:lang w:val="en-US"/>
-        </w:rPr>
-        <w:t>MSFTBlockchain</w:t>
-      </w:r>
-      <w:proofErr w:type="spellEnd"/>
-      <w:r>
-        <w:rPr>
-          <w:rFonts w:cs="Segoe UI"/>
-          <w:color w:val="FFFFFF" w:themeColor="background1"/>
-          <w:szCs w:val="18"/>
-          <w:lang w:val="en-US"/>
-        </w:rPr>
-        <w:t xml:space="preserve"> </w:t>
+        <w:t xml:space="preserve">nd follow @MSFTBlockchain </w:t>
       </w:r>
       <w:r>
         <w:rPr>
@@ -666,7 +659,6 @@
         </w:sectPr>
       </w:pPr>
     </w:p>
-    <w:bookmarkStart w:id="0" w:name="_GoBack" w:displacedByCustomXml="next"/>
     <w:sdt>
       <w:sdtPr>
         <w:rPr>
@@ -740,7 +732,6 @@
             <w:t>ontents</w:t>
           </w:r>
         </w:p>
-        <w:bookmarkEnd w:id="0"/>
         <w:p>
           <w:pPr>
             <w:pStyle w:val="TOC1"/>
@@ -2702,10 +2693,10 @@
       <w:bookmarkStart w:id="3" w:name="_Toc13144494"/>
       <w:bookmarkStart w:id="4" w:name="_Toc13144553"/>
       <w:bookmarkStart w:id="5" w:name="_Toc13144587"/>
-      <w:bookmarkStart w:id="6" w:name="_Toc481053570"/>
-      <w:bookmarkStart w:id="7" w:name="_Toc481067553"/>
-      <w:bookmarkStart w:id="8" w:name="_Toc481071104"/>
-      <w:bookmarkStart w:id="9" w:name="_Toc13497622"/>
+      <w:bookmarkStart w:id="6" w:name="_Toc13497622"/>
+      <w:bookmarkStart w:id="7" w:name="_Toc481053570"/>
+      <w:bookmarkStart w:id="8" w:name="_Toc481067553"/>
+      <w:bookmarkStart w:id="9" w:name="_Toc481071104"/>
       <w:bookmarkEnd w:id="1"/>
       <w:r>
         <w:rPr>
@@ -2722,7 +2713,7 @@
       <w:bookmarkEnd w:id="3"/>
       <w:bookmarkEnd w:id="4"/>
       <w:bookmarkEnd w:id="5"/>
-      <w:bookmarkEnd w:id="9"/>
+      <w:bookmarkEnd w:id="6"/>
     </w:p>
     <w:p>
       <w:pPr>
@@ -3016,25 +3007,7 @@
           <w:szCs w:val="20"/>
           <w:lang w:val="en-US"/>
         </w:rPr>
-        <w:t xml:space="preserve">All intellectual and industrial property rights (copyrights, patents, trademarks, logos), including exploitation rights, rights of reproduction, and extraction on any medium, of all or part of the data and all of the elements appearing in this paper, as well as the rights of representation, rights of modification, adaptation, or translation, are reserved exclusively to Microsoft France. This includes, in particular, downloadable documents, graphics, </w:t>
-      </w:r>
-      <w:proofErr w:type="spellStart"/>
-      <w:r>
-        <w:rPr>
-          <w:rFonts w:eastAsia="Calibri" w:cs="Segoe UI"/>
-          <w:szCs w:val="20"/>
-          <w:lang w:val="en-US"/>
-        </w:rPr>
-        <w:t>iconographics</w:t>
-      </w:r>
-      <w:proofErr w:type="spellEnd"/>
-      <w:r>
-        <w:rPr>
-          <w:rFonts w:eastAsia="Calibri" w:cs="Segoe UI"/>
-          <w:szCs w:val="20"/>
-          <w:lang w:val="en-US"/>
-        </w:rPr>
-        <w:t>, photographic, digital, or audiovisual representations, subject to the pre-existing rights of third parties authorizing the digital reproduction and/or integration in this paper, by Microsoft France, of their works of any kind.</w:t>
+        <w:t>All intellectual and industrial property rights (copyrights, patents, trademarks, logos), including exploitation rights, rights of reproduction, and extraction on any medium, of all or part of the data and all of the elements appearing in this paper, as well as the rights of representation, rights of modification, adaptation, or translation, are reserved exclusively to Microsoft France. This includes, in particular, downloadable documents, graphics, iconographics, photographic, digital, or audiovisual representations, subject to the pre-existing rights of third parties authorizing the digital reproduction and/or integration in this paper, by Microsoft France, of their works of any kind.</w:t>
       </w:r>
     </w:p>
     <w:p>
@@ -3140,9 +3113,9 @@
         <w:lastRenderedPageBreak/>
         <w:t>About this guide</w:t>
       </w:r>
-      <w:bookmarkEnd w:id="6"/>
       <w:bookmarkEnd w:id="7"/>
       <w:bookmarkEnd w:id="8"/>
+      <w:bookmarkEnd w:id="9"/>
       <w:bookmarkEnd w:id="10"/>
       <w:bookmarkEnd w:id="11"/>
       <w:bookmarkEnd w:id="12"/>
@@ -5048,7 +5021,6 @@
         </w:rPr>
       </w:pPr>
       <w:hyperlink r:id="rId31" w:history="1">
-        <w:proofErr w:type="spellStart"/>
         <w:r>
           <w:rPr>
             <w:rStyle w:val="Hyperlink"/>
@@ -5057,7 +5029,6 @@
           </w:rPr>
           <w:t>npm</w:t>
         </w:r>
-        <w:proofErr w:type="spellEnd"/>
       </w:hyperlink>
       <w:r>
         <w:rPr>
@@ -8767,21 +8738,7 @@
         <w:rPr>
           <w:lang w:val="en-US"/>
         </w:rPr>
-        <w:t>contains all information about your service (</w:t>
-      </w:r>
-      <w:proofErr w:type="spellStart"/>
-      <w:r>
-        <w:rPr>
-          <w:lang w:val="en-US"/>
-        </w:rPr>
-        <w:t>RootContract</w:t>
-      </w:r>
-      <w:proofErr w:type="spellEnd"/>
-      <w:r>
-        <w:rPr>
-          <w:lang w:val="en-US"/>
-        </w:rPr>
-        <w:t xml:space="preserve"> address, your member account address, </w:t>
+        <w:t xml:space="preserve">contains all information about your service (RootContract address, your member account address, </w:t>
       </w:r>
       <w:r>
         <w:rPr>
@@ -9548,21 +9505,7 @@
         <w:rPr>
           <w:lang w:val="en-US"/>
         </w:rPr>
-        <w:t xml:space="preserve"> management through the </w:t>
-      </w:r>
-      <w:proofErr w:type="spellStart"/>
-      <w:r>
-        <w:rPr>
-          <w:lang w:val="en-US"/>
-        </w:rPr>
-        <w:t>RootContract</w:t>
-      </w:r>
-      <w:proofErr w:type="spellEnd"/>
-      <w:r>
-        <w:rPr>
-          <w:lang w:val="en-US"/>
-        </w:rPr>
-        <w:t xml:space="preserve"> </w:t>
+        <w:t xml:space="preserve"> management through the RootContract </w:t>
       </w:r>
       <w:r>
         <w:rPr>
@@ -11501,17 +11444,8 @@
           <w:rFonts w:ascii="Consolas" w:hAnsi="Consolas"/>
           <w:lang w:val="en-US"/>
         </w:rPr>
-        <w:t>$</w:t>
-      </w:r>
-      <w:proofErr w:type="spellStart"/>
-      <w:r>
-        <w:rPr>
-          <w:rFonts w:ascii="Consolas" w:hAnsi="Consolas"/>
-          <w:lang w:val="en-US"/>
-        </w:rPr>
-        <w:t>MemberAccount</w:t>
-      </w:r>
-      <w:proofErr w:type="spellEnd"/>
+        <w:t>$MemberAccount</w:t>
+      </w:r>
       <w:r>
         <w:rPr>
           <w:lang w:val="en-US"/>
@@ -11580,17 +11514,8 @@
           <w:rFonts w:ascii="Consolas" w:hAnsi="Consolas"/>
           <w:lang w:val="en-US"/>
         </w:rPr>
-        <w:t>$</w:t>
-      </w:r>
-      <w:proofErr w:type="spellStart"/>
-      <w:r>
-        <w:rPr>
-          <w:rFonts w:ascii="Consolas" w:hAnsi="Consolas"/>
-          <w:lang w:val="en-US"/>
-        </w:rPr>
-        <w:t>ContractConnection</w:t>
-      </w:r>
-      <w:proofErr w:type="spellEnd"/>
+        <w:t>$ContractConnection</w:t>
+      </w:r>
       <w:r>
         <w:rPr>
           <w:lang w:val="en-US"/>
@@ -11763,25 +11688,7 @@
           <w:szCs w:val="18"/>
           <w:lang w:val="en-US"/>
         </w:rPr>
-        <w:t xml:space="preserve">Your Ethereum public address and your </w:t>
-      </w:r>
-      <w:proofErr w:type="spellStart"/>
-      <w:r>
-        <w:rPr>
-          <w:sz w:val="18"/>
-          <w:szCs w:val="18"/>
-          <w:lang w:val="en-US"/>
-        </w:rPr>
-        <w:t>RootContract</w:t>
-      </w:r>
-      <w:proofErr w:type="spellEnd"/>
-      <w:r>
-        <w:rPr>
-          <w:sz w:val="18"/>
-          <w:szCs w:val="18"/>
-          <w:lang w:val="en-US"/>
-        </w:rPr>
-        <w:t xml:space="preserve"> address can be found on the </w:t>
+        <w:t xml:space="preserve">Your Ethereum public address and your RootContract address can be found on the </w:t>
       </w:r>
       <w:r>
         <w:rPr>
@@ -14741,33 +14648,15 @@
           <w:szCs w:val="18"/>
           <w:lang w:val="en-US"/>
         </w:rPr>
-        <w:t xml:space="preserve"> </w:t>
-      </w:r>
-      <w:proofErr w:type="spellStart"/>
+        <w:t xml:space="preserve"> details</w:t>
+      </w:r>
       <w:r>
         <w:rPr>
           <w:sz w:val="18"/>
           <w:szCs w:val="18"/>
           <w:lang w:val="en-US"/>
         </w:rPr>
-        <w:t>details!</w:t>
-      </w:r>
-      <w:r>
-        <w:rPr>
-          <w:sz w:val="18"/>
-          <w:szCs w:val="18"/>
-          <w:lang w:val="en-US"/>
-        </w:rPr>
-        <w:t>s</w:t>
-      </w:r>
-      <w:proofErr w:type="spellEnd"/>
-      <w:r>
-        <w:rPr>
-          <w:sz w:val="18"/>
-          <w:szCs w:val="18"/>
-          <w:lang w:val="en-US"/>
-        </w:rPr>
-        <w:t>”</w:t>
+        <w:t>.</w:t>
       </w:r>
     </w:p>
     <w:p>
@@ -18054,7 +17943,6 @@
           <w:lang w:val="en-US"/>
         </w:rPr>
       </w:pPr>
-      <w:proofErr w:type="spellStart"/>
       <w:r>
         <w:rPr>
           <w:i/>
@@ -18071,7 +17959,6 @@
         </w:rPr>
         <w:t>rc</w:t>
       </w:r>
-      <w:proofErr w:type="spellEnd"/>
       <w:r>
         <w:rPr>
           <w:lang w:val="en-US"/>
@@ -20443,13 +20330,8 @@
         </w:rPr>
         <w:fldChar w:fldCharType="separate"/>
       </w:r>
-      <w:proofErr w:type="spellStart"/>
-      <w:r>
-        <w:t>Installing</w:t>
-      </w:r>
-      <w:proofErr w:type="spellEnd"/>
-      <w:r>
-        <w:t xml:space="preserve"> MetaMask</w:t>
+      <w:r>
+        <w:t>Installing MetaMask</w:t>
       </w:r>
       <w:r>
         <w:rPr>
@@ -22286,7 +22168,6 @@
                 <w:lang w:val="en-US"/>
               </w:rPr>
             </w:pPr>
-            <w:proofErr w:type="spellStart"/>
             <w:r>
               <w:rPr>
                 <w:rFonts w:eastAsia="Times New Roman" w:cs="Segoe UI"/>
@@ -22295,18 +22176,7 @@
                 <w:szCs w:val="18"/>
                 <w:lang w:val="en-US" w:eastAsia="fr-FR"/>
               </w:rPr>
-              <w:t>ChainID</w:t>
-            </w:r>
-            <w:proofErr w:type="spellEnd"/>
-            <w:r>
-              <w:rPr>
-                <w:rFonts w:eastAsia="Times New Roman" w:cs="Segoe UI"/>
-                <w:color w:val="000000"/>
-                <w:sz w:val="18"/>
-                <w:szCs w:val="18"/>
-                <w:lang w:val="en-US" w:eastAsia="fr-FR"/>
-              </w:rPr>
-              <w:t xml:space="preserve"> (optional)</w:t>
+              <w:t>ChainID (optional)</w:t>
             </w:r>
           </w:p>
         </w:tc>
@@ -23530,19 +23400,11 @@
           <w:lang w:val="en-US"/>
         </w:rPr>
       </w:pPr>
-      <w:proofErr w:type="spellStart"/>
-      <w:r>
-        <w:rPr>
-          <w:lang w:val="en-US"/>
-        </w:rPr>
-        <w:t>uint</w:t>
-      </w:r>
-      <w:proofErr w:type="spellEnd"/>
-      <w:r>
-        <w:rPr>
-          <w:lang w:val="en-US"/>
-        </w:rPr>
-        <w:t xml:space="preserve"> </w:t>
+      <w:r>
+        <w:rPr>
+          <w:lang w:val="en-US"/>
+        </w:rPr>
+        <w:t xml:space="preserve">uint </w:t>
       </w:r>
       <w:r>
         <w:rPr>
@@ -27972,7 +27834,6 @@
         </w:rPr>
         <w:t xml:space="preserve"> creation and </w:t>
       </w:r>
-      <w:proofErr w:type="spellStart"/>
       <w:r>
         <w:rPr>
           <w:rFonts w:cs="Segoe UI"/>
@@ -28003,7 +27864,6 @@
         </w:rPr>
         <w:t>ode</w:t>
       </w:r>
-      <w:proofErr w:type="spellEnd"/>
       <w:r>
         <w:rPr>
           <w:rFonts w:cs="Segoe UI"/>
@@ -29189,7 +29049,6 @@
         </w:rPr>
         <w:t xml:space="preserve"> to store in the contract. </w:t>
       </w:r>
-      <w:proofErr w:type="spellStart"/>
       <w:r>
         <w:rPr>
           <w:lang w:val="en-US"/>
@@ -29202,7 +29061,6 @@
         </w:rPr>
         <w:t>/She</w:t>
       </w:r>
-      <w:proofErr w:type="spellEnd"/>
       <w:r>
         <w:rPr>
           <w:lang w:val="en-US"/>
@@ -30371,17 +30229,8 @@
                 <w:i w:val="0"/>
                 <w:color w:val="FFFFFF" w:themeColor="background1"/>
               </w:rPr>
-              <w:t>92130 Issy-Les-</w:t>
-            </w:r>
-            <w:proofErr w:type="spellStart"/>
-            <w:r>
-              <w:rPr>
-                <w:i w:val="0"/>
-                <w:color w:val="FFFFFF" w:themeColor="background1"/>
-              </w:rPr>
-              <w:t>Moulineaux</w:t>
-            </w:r>
-            <w:proofErr w:type="spellEnd"/>
+              <w:t>92130 Issy-Les-Moulineaux</w:t>
+            </w:r>
           </w:p>
           <w:p>
             <w:pPr>
@@ -30604,7 +30453,7 @@
 </file>
 
 <file path=word/endnotes.xml><?xml version="1.0" encoding="utf-8"?>
-<w:endnotes xmlns:wpc="http://schemas.microsoft.com/office/word/2010/wordprocessingCanvas" xmlns:cx="http://schemas.microsoft.com/office/drawing/2014/chartex" xmlns:cx1="http://schemas.microsoft.com/office/drawing/2015/9/8/chartex" xmlns:cx2="http://schemas.microsoft.com/office/drawing/2015/10/21/chartex" xmlns:cx3="http://schemas.microsoft.com/office/drawing/2016/5/9/chartex" xmlns:cx4="http://schemas.microsoft.com/office/drawing/2016/5/10/chartex" xmlns:cx5="http://schemas.microsoft.com/office/drawing/2016/5/11/chartex" xmlns:cx6="http://schemas.microsoft.com/office/drawing/2016/5/12/chartex" xmlns:cx7="http://schemas.microsoft.com/office/drawing/2016/5/13/chartex" xmlns:cx8="http://schemas.microsoft.com/office/drawing/2016/5/14/chartex" xmlns:mc="http://schemas.openxmlformats.org/markup-compatibility/2006" xmlns:aink="http://schemas.microsoft.com/office/drawing/2016/ink" xmlns:am3d="http://schemas.microsoft.com/office/drawing/2017/model3d" xmlns:o="urn:schemas-microsoft-com:office:office" xmlns:r="http://schemas.openxmlformats.org/officeDocument/2006/relationships" xmlns:m="http://schemas.openxmlformats.org/officeDocument/2006/math" xmlns:v="urn:schemas-microsoft-com:vml" xmlns:wp14="http://schemas.microsoft.com/office/word/2010/wordprocessingDrawing" xmlns:wp="http://schemas.openxmlformats.org/drawingml/2006/wordprocessingDrawing" xmlns:w10="urn:schemas-microsoft-com:office:word" xmlns:w="http://schemas.openxmlformats.org/wordprocessingml/2006/main" xmlns:w14="http://schemas.microsoft.com/office/word/2010/wordml" xmlns:w15="http://schemas.microsoft.com/office/word/2012/wordml" xmlns:w16cid="http://schemas.microsoft.com/office/word/2016/wordml/cid" xmlns:w16se="http://schemas.microsoft.com/office/word/2015/wordml/symex" xmlns:wpg="http://schemas.microsoft.com/office/word/2010/wordprocessingGroup" xmlns:wpi="http://schemas.microsoft.com/office/word/2010/wordprocessingInk" xmlns:wne="http://schemas.microsoft.com/office/word/2006/wordml" xmlns:wps="http://schemas.microsoft.com/office/word/2010/wordprocessingShape" mc:Ignorable="w14 w15 w16se w16cid wp14">
+<w:endnotes xmlns:wpc="http://schemas.microsoft.com/office/word/2010/wordprocessingCanvas" xmlns:cx="http://schemas.microsoft.com/office/drawing/2014/chartex" xmlns:cx1="http://schemas.microsoft.com/office/drawing/2015/9/8/chartex" xmlns:cx2="http://schemas.microsoft.com/office/drawing/2015/10/21/chartex" xmlns:cx3="http://schemas.microsoft.com/office/drawing/2016/5/9/chartex" xmlns:cx4="http://schemas.microsoft.com/office/drawing/2016/5/10/chartex" xmlns:cx5="http://schemas.microsoft.com/office/drawing/2016/5/11/chartex" xmlns:cx6="http://schemas.microsoft.com/office/drawing/2016/5/12/chartex" xmlns:cx7="http://schemas.microsoft.com/office/drawing/2016/5/13/chartex" xmlns:cx8="http://schemas.microsoft.com/office/drawing/2016/5/14/chartex" xmlns:mc="http://schemas.openxmlformats.org/markup-compatibility/2006" xmlns:aink="http://schemas.microsoft.com/office/drawing/2016/ink" xmlns:am3d="http://schemas.microsoft.com/office/drawing/2017/model3d" xmlns:o="urn:schemas-microsoft-com:office:office" xmlns:r="http://schemas.openxmlformats.org/officeDocument/2006/relationships" xmlns:m="http://schemas.openxmlformats.org/officeDocument/2006/math" xmlns:v="urn:schemas-microsoft-com:vml" xmlns:wp14="http://schemas.microsoft.com/office/word/2010/wordprocessingDrawing" xmlns:wp="http://schemas.openxmlformats.org/drawingml/2006/wordprocessingDrawing" xmlns:w10="urn:schemas-microsoft-com:office:word" xmlns:w="http://schemas.openxmlformats.org/wordprocessingml/2006/main" xmlns:w14="http://schemas.microsoft.com/office/word/2010/wordml" xmlns:w15="http://schemas.microsoft.com/office/word/2012/wordml" xmlns:w16cex="http://schemas.microsoft.com/office/word/2018/wordml/cex" xmlns:w16cid="http://schemas.microsoft.com/office/word/2016/wordml/cid" xmlns:w16="http://schemas.microsoft.com/office/word/2018/wordml" xmlns:w16se="http://schemas.microsoft.com/office/word/2015/wordml/symex" xmlns:wpg="http://schemas.microsoft.com/office/word/2010/wordprocessingGroup" xmlns:wpi="http://schemas.microsoft.com/office/word/2010/wordprocessingInk" xmlns:wne="http://schemas.microsoft.com/office/word/2006/wordml" xmlns:wps="http://schemas.microsoft.com/office/word/2010/wordprocessingShape" mc:Ignorable="w14 w15 w16se w16cid w16 w16cex wp14">
   <w:endnote w:type="separator" w:id="-1">
     <w:p>
       <w:pPr>
@@ -30629,7 +30478,7 @@
 </file>
 
 <file path=word/footer1.xml><?xml version="1.0" encoding="utf-8"?>
-<w:ftr xmlns:wpc="http://schemas.microsoft.com/office/word/2010/wordprocessingCanvas" xmlns:cx="http://schemas.microsoft.com/office/drawing/2014/chartex" xmlns:cx1="http://schemas.microsoft.com/office/drawing/2015/9/8/chartex" xmlns:cx2="http://schemas.microsoft.com/office/drawing/2015/10/21/chartex" xmlns:cx3="http://schemas.microsoft.com/office/drawing/2016/5/9/chartex" xmlns:cx4="http://schemas.microsoft.com/office/drawing/2016/5/10/chartex" xmlns:cx5="http://schemas.microsoft.com/office/drawing/2016/5/11/chartex" xmlns:cx6="http://schemas.microsoft.com/office/drawing/2016/5/12/chartex" xmlns:cx7="http://schemas.microsoft.com/office/drawing/2016/5/13/chartex" xmlns:cx8="http://schemas.microsoft.com/office/drawing/2016/5/14/chartex" xmlns:mc="http://schemas.openxmlformats.org/markup-compatibility/2006" xmlns:aink="http://schemas.microsoft.com/office/drawing/2016/ink" xmlns:am3d="http://schemas.microsoft.com/office/drawing/2017/model3d" xmlns:o="urn:schemas-microsoft-com:office:office" xmlns:r="http://schemas.openxmlformats.org/officeDocument/2006/relationships" xmlns:m="http://schemas.openxmlformats.org/officeDocument/2006/math" xmlns:v="urn:schemas-microsoft-com:vml" xmlns:wp14="http://schemas.microsoft.com/office/word/2010/wordprocessingDrawing" xmlns:wp="http://schemas.openxmlformats.org/drawingml/2006/wordprocessingDrawing" xmlns:w10="urn:schemas-microsoft-com:office:word" xmlns:w="http://schemas.openxmlformats.org/wordprocessingml/2006/main" xmlns:w14="http://schemas.microsoft.com/office/word/2010/wordml" xmlns:w15="http://schemas.microsoft.com/office/word/2012/wordml" xmlns:w16cid="http://schemas.microsoft.com/office/word/2016/wordml/cid" xmlns:w16se="http://schemas.microsoft.com/office/word/2015/wordml/symex" xmlns:wpg="http://schemas.microsoft.com/office/word/2010/wordprocessingGroup" xmlns:wpi="http://schemas.microsoft.com/office/word/2010/wordprocessingInk" xmlns:wne="http://schemas.microsoft.com/office/word/2006/wordml" xmlns:wps="http://schemas.microsoft.com/office/word/2010/wordprocessingShape" mc:Ignorable="w14 w15 w16se w16cid wp14">
+<w:ftr xmlns:wpc="http://schemas.microsoft.com/office/word/2010/wordprocessingCanvas" xmlns:cx="http://schemas.microsoft.com/office/drawing/2014/chartex" xmlns:cx1="http://schemas.microsoft.com/office/drawing/2015/9/8/chartex" xmlns:cx2="http://schemas.microsoft.com/office/drawing/2015/10/21/chartex" xmlns:cx3="http://schemas.microsoft.com/office/drawing/2016/5/9/chartex" xmlns:cx4="http://schemas.microsoft.com/office/drawing/2016/5/10/chartex" xmlns:cx5="http://schemas.microsoft.com/office/drawing/2016/5/11/chartex" xmlns:cx6="http://schemas.microsoft.com/office/drawing/2016/5/12/chartex" xmlns:cx7="http://schemas.microsoft.com/office/drawing/2016/5/13/chartex" xmlns:cx8="http://schemas.microsoft.com/office/drawing/2016/5/14/chartex" xmlns:mc="http://schemas.openxmlformats.org/markup-compatibility/2006" xmlns:aink="http://schemas.microsoft.com/office/drawing/2016/ink" xmlns:am3d="http://schemas.microsoft.com/office/drawing/2017/model3d" xmlns:o="urn:schemas-microsoft-com:office:office" xmlns:r="http://schemas.openxmlformats.org/officeDocument/2006/relationships" xmlns:m="http://schemas.openxmlformats.org/officeDocument/2006/math" xmlns:v="urn:schemas-microsoft-com:vml" xmlns:wp14="http://schemas.microsoft.com/office/word/2010/wordprocessingDrawing" xmlns:wp="http://schemas.openxmlformats.org/drawingml/2006/wordprocessingDrawing" xmlns:w10="urn:schemas-microsoft-com:office:word" xmlns:w="http://schemas.openxmlformats.org/wordprocessingml/2006/main" xmlns:w14="http://schemas.microsoft.com/office/word/2010/wordml" xmlns:w15="http://schemas.microsoft.com/office/word/2012/wordml" xmlns:w16cex="http://schemas.microsoft.com/office/word/2018/wordml/cex" xmlns:w16cid="http://schemas.microsoft.com/office/word/2016/wordml/cid" xmlns:w16="http://schemas.microsoft.com/office/word/2018/wordml" xmlns:w16se="http://schemas.microsoft.com/office/word/2015/wordml/symex" xmlns:wpg="http://schemas.microsoft.com/office/word/2010/wordprocessingGroup" xmlns:wpi="http://schemas.microsoft.com/office/word/2010/wordprocessingInk" xmlns:wne="http://schemas.microsoft.com/office/word/2006/wordml" xmlns:wps="http://schemas.microsoft.com/office/word/2010/wordprocessingShape" mc:Ignorable="w14 w15 w16se w16cid w16 w16cex wp14">
   <w:p>
     <w:pPr>
       <w:pStyle w:val="Footer"/>
@@ -30726,7 +30575,7 @@
 </file>
 
 <file path=word/footer2.xml><?xml version="1.0" encoding="utf-8"?>
-<w:ftr xmlns:wpc="http://schemas.microsoft.com/office/word/2010/wordprocessingCanvas" xmlns:cx="http://schemas.microsoft.com/office/drawing/2014/chartex" xmlns:cx1="http://schemas.microsoft.com/office/drawing/2015/9/8/chartex" xmlns:cx2="http://schemas.microsoft.com/office/drawing/2015/10/21/chartex" xmlns:cx3="http://schemas.microsoft.com/office/drawing/2016/5/9/chartex" xmlns:cx4="http://schemas.microsoft.com/office/drawing/2016/5/10/chartex" xmlns:cx5="http://schemas.microsoft.com/office/drawing/2016/5/11/chartex" xmlns:cx6="http://schemas.microsoft.com/office/drawing/2016/5/12/chartex" xmlns:cx7="http://schemas.microsoft.com/office/drawing/2016/5/13/chartex" xmlns:cx8="http://schemas.microsoft.com/office/drawing/2016/5/14/chartex" xmlns:mc="http://schemas.openxmlformats.org/markup-compatibility/2006" xmlns:aink="http://schemas.microsoft.com/office/drawing/2016/ink" xmlns:am3d="http://schemas.microsoft.com/office/drawing/2017/model3d" xmlns:o="urn:schemas-microsoft-com:office:office" xmlns:r="http://schemas.openxmlformats.org/officeDocument/2006/relationships" xmlns:m="http://schemas.openxmlformats.org/officeDocument/2006/math" xmlns:v="urn:schemas-microsoft-com:vml" xmlns:wp14="http://schemas.microsoft.com/office/word/2010/wordprocessingDrawing" xmlns:wp="http://schemas.openxmlformats.org/drawingml/2006/wordprocessingDrawing" xmlns:w10="urn:schemas-microsoft-com:office:word" xmlns:w="http://schemas.openxmlformats.org/wordprocessingml/2006/main" xmlns:w14="http://schemas.microsoft.com/office/word/2010/wordml" xmlns:w15="http://schemas.microsoft.com/office/word/2012/wordml" xmlns:w16cid="http://schemas.microsoft.com/office/word/2016/wordml/cid" xmlns:w16se="http://schemas.microsoft.com/office/word/2015/wordml/symex" xmlns:wpg="http://schemas.microsoft.com/office/word/2010/wordprocessingGroup" xmlns:wpi="http://schemas.microsoft.com/office/word/2010/wordprocessingInk" xmlns:wne="http://schemas.microsoft.com/office/word/2006/wordml" xmlns:wps="http://schemas.microsoft.com/office/word/2010/wordprocessingShape" mc:Ignorable="w14 w15 w16se w16cid wp14">
+<w:ftr xmlns:wpc="http://schemas.microsoft.com/office/word/2010/wordprocessingCanvas" xmlns:cx="http://schemas.microsoft.com/office/drawing/2014/chartex" xmlns:cx1="http://schemas.microsoft.com/office/drawing/2015/9/8/chartex" xmlns:cx2="http://schemas.microsoft.com/office/drawing/2015/10/21/chartex" xmlns:cx3="http://schemas.microsoft.com/office/drawing/2016/5/9/chartex" xmlns:cx4="http://schemas.microsoft.com/office/drawing/2016/5/10/chartex" xmlns:cx5="http://schemas.microsoft.com/office/drawing/2016/5/11/chartex" xmlns:cx6="http://schemas.microsoft.com/office/drawing/2016/5/12/chartex" xmlns:cx7="http://schemas.microsoft.com/office/drawing/2016/5/13/chartex" xmlns:cx8="http://schemas.microsoft.com/office/drawing/2016/5/14/chartex" xmlns:mc="http://schemas.openxmlformats.org/markup-compatibility/2006" xmlns:aink="http://schemas.microsoft.com/office/drawing/2016/ink" xmlns:am3d="http://schemas.microsoft.com/office/drawing/2017/model3d" xmlns:o="urn:schemas-microsoft-com:office:office" xmlns:r="http://schemas.openxmlformats.org/officeDocument/2006/relationships" xmlns:m="http://schemas.openxmlformats.org/officeDocument/2006/math" xmlns:v="urn:schemas-microsoft-com:vml" xmlns:wp14="http://schemas.microsoft.com/office/word/2010/wordprocessingDrawing" xmlns:wp="http://schemas.openxmlformats.org/drawingml/2006/wordprocessingDrawing" xmlns:w10="urn:schemas-microsoft-com:office:word" xmlns:w="http://schemas.openxmlformats.org/wordprocessingml/2006/main" xmlns:w14="http://schemas.microsoft.com/office/word/2010/wordml" xmlns:w15="http://schemas.microsoft.com/office/word/2012/wordml" xmlns:w16cex="http://schemas.microsoft.com/office/word/2018/wordml/cex" xmlns:w16cid="http://schemas.microsoft.com/office/word/2016/wordml/cid" xmlns:w16="http://schemas.microsoft.com/office/word/2018/wordml" xmlns:w16se="http://schemas.microsoft.com/office/word/2015/wordml/symex" xmlns:wpg="http://schemas.microsoft.com/office/word/2010/wordprocessingGroup" xmlns:wpi="http://schemas.microsoft.com/office/word/2010/wordprocessingInk" xmlns:wne="http://schemas.microsoft.com/office/word/2006/wordml" xmlns:wps="http://schemas.microsoft.com/office/word/2010/wordprocessingShape" mc:Ignorable="w14 w15 w16se w16cid w16 w16cex wp14">
   <w:p>
     <w:pPr>
       <w:pStyle w:val="Footer"/>
@@ -30843,7 +30692,7 @@
 </file>
 
 <file path=word/footer3.xml><?xml version="1.0" encoding="utf-8"?>
-<w:ftr xmlns:wpc="http://schemas.microsoft.com/office/word/2010/wordprocessingCanvas" xmlns:cx="http://schemas.microsoft.com/office/drawing/2014/chartex" xmlns:cx1="http://schemas.microsoft.com/office/drawing/2015/9/8/chartex" xmlns:cx2="http://schemas.microsoft.com/office/drawing/2015/10/21/chartex" xmlns:cx3="http://schemas.microsoft.com/office/drawing/2016/5/9/chartex" xmlns:cx4="http://schemas.microsoft.com/office/drawing/2016/5/10/chartex" xmlns:cx5="http://schemas.microsoft.com/office/drawing/2016/5/11/chartex" xmlns:cx6="http://schemas.microsoft.com/office/drawing/2016/5/12/chartex" xmlns:cx7="http://schemas.microsoft.com/office/drawing/2016/5/13/chartex" xmlns:cx8="http://schemas.microsoft.com/office/drawing/2016/5/14/chartex" xmlns:mc="http://schemas.openxmlformats.org/markup-compatibility/2006" xmlns:aink="http://schemas.microsoft.com/office/drawing/2016/ink" xmlns:am3d="http://schemas.microsoft.com/office/drawing/2017/model3d" xmlns:o="urn:schemas-microsoft-com:office:office" xmlns:r="http://schemas.openxmlformats.org/officeDocument/2006/relationships" xmlns:m="http://schemas.openxmlformats.org/officeDocument/2006/math" xmlns:v="urn:schemas-microsoft-com:vml" xmlns:wp14="http://schemas.microsoft.com/office/word/2010/wordprocessingDrawing" xmlns:wp="http://schemas.openxmlformats.org/drawingml/2006/wordprocessingDrawing" xmlns:w10="urn:schemas-microsoft-com:office:word" xmlns:w="http://schemas.openxmlformats.org/wordprocessingml/2006/main" xmlns:w14="http://schemas.microsoft.com/office/word/2010/wordml" xmlns:w15="http://schemas.microsoft.com/office/word/2012/wordml" xmlns:w16cid="http://schemas.microsoft.com/office/word/2016/wordml/cid" xmlns:w16se="http://schemas.microsoft.com/office/word/2015/wordml/symex" xmlns:wpg="http://schemas.microsoft.com/office/word/2010/wordprocessingGroup" xmlns:wpi="http://schemas.microsoft.com/office/word/2010/wordprocessingInk" xmlns:wne="http://schemas.microsoft.com/office/word/2006/wordml" xmlns:wps="http://schemas.microsoft.com/office/word/2010/wordprocessingShape" mc:Ignorable="w14 w15 w16se w16cid wp14">
+<w:ftr xmlns:wpc="http://schemas.microsoft.com/office/word/2010/wordprocessingCanvas" xmlns:cx="http://schemas.microsoft.com/office/drawing/2014/chartex" xmlns:cx1="http://schemas.microsoft.com/office/drawing/2015/9/8/chartex" xmlns:cx2="http://schemas.microsoft.com/office/drawing/2015/10/21/chartex" xmlns:cx3="http://schemas.microsoft.com/office/drawing/2016/5/9/chartex" xmlns:cx4="http://schemas.microsoft.com/office/drawing/2016/5/10/chartex" xmlns:cx5="http://schemas.microsoft.com/office/drawing/2016/5/11/chartex" xmlns:cx6="http://schemas.microsoft.com/office/drawing/2016/5/12/chartex" xmlns:cx7="http://schemas.microsoft.com/office/drawing/2016/5/13/chartex" xmlns:cx8="http://schemas.microsoft.com/office/drawing/2016/5/14/chartex" xmlns:mc="http://schemas.openxmlformats.org/markup-compatibility/2006" xmlns:aink="http://schemas.microsoft.com/office/drawing/2016/ink" xmlns:am3d="http://schemas.microsoft.com/office/drawing/2017/model3d" xmlns:o="urn:schemas-microsoft-com:office:office" xmlns:r="http://schemas.openxmlformats.org/officeDocument/2006/relationships" xmlns:m="http://schemas.openxmlformats.org/officeDocument/2006/math" xmlns:v="urn:schemas-microsoft-com:vml" xmlns:wp14="http://schemas.microsoft.com/office/word/2010/wordprocessingDrawing" xmlns:wp="http://schemas.openxmlformats.org/drawingml/2006/wordprocessingDrawing" xmlns:w10="urn:schemas-microsoft-com:office:word" xmlns:w="http://schemas.openxmlformats.org/wordprocessingml/2006/main" xmlns:w14="http://schemas.microsoft.com/office/word/2010/wordml" xmlns:w15="http://schemas.microsoft.com/office/word/2012/wordml" xmlns:w16cex="http://schemas.microsoft.com/office/word/2018/wordml/cex" xmlns:w16cid="http://schemas.microsoft.com/office/word/2016/wordml/cid" xmlns:w16="http://schemas.microsoft.com/office/word/2018/wordml" xmlns:w16se="http://schemas.microsoft.com/office/word/2015/wordml/symex" xmlns:wpg="http://schemas.microsoft.com/office/word/2010/wordprocessingGroup" xmlns:wpi="http://schemas.microsoft.com/office/word/2010/wordprocessingInk" xmlns:wne="http://schemas.microsoft.com/office/word/2006/wordml" xmlns:wps="http://schemas.microsoft.com/office/word/2010/wordprocessingShape" mc:Ignorable="w14 w15 w16se w16cid w16 w16cex wp14">
   <w:p>
     <w:pPr>
       <w:pStyle w:val="Footer"/>
@@ -30853,7 +30702,7 @@
 </file>
 
 <file path=word/footer4.xml><?xml version="1.0" encoding="utf-8"?>
-<w:ftr xmlns:wpc="http://schemas.microsoft.com/office/word/2010/wordprocessingCanvas" xmlns:cx="http://schemas.microsoft.com/office/drawing/2014/chartex" xmlns:cx1="http://schemas.microsoft.com/office/drawing/2015/9/8/chartex" xmlns:cx2="http://schemas.microsoft.com/office/drawing/2015/10/21/chartex" xmlns:cx3="http://schemas.microsoft.com/office/drawing/2016/5/9/chartex" xmlns:cx4="http://schemas.microsoft.com/office/drawing/2016/5/10/chartex" xmlns:cx5="http://schemas.microsoft.com/office/drawing/2016/5/11/chartex" xmlns:cx6="http://schemas.microsoft.com/office/drawing/2016/5/12/chartex" xmlns:cx7="http://schemas.microsoft.com/office/drawing/2016/5/13/chartex" xmlns:cx8="http://schemas.microsoft.com/office/drawing/2016/5/14/chartex" xmlns:mc="http://schemas.openxmlformats.org/markup-compatibility/2006" xmlns:aink="http://schemas.microsoft.com/office/drawing/2016/ink" xmlns:am3d="http://schemas.microsoft.com/office/drawing/2017/model3d" xmlns:o="urn:schemas-microsoft-com:office:office" xmlns:r="http://schemas.openxmlformats.org/officeDocument/2006/relationships" xmlns:m="http://schemas.openxmlformats.org/officeDocument/2006/math" xmlns:v="urn:schemas-microsoft-com:vml" xmlns:wp14="http://schemas.microsoft.com/office/word/2010/wordprocessingDrawing" xmlns:wp="http://schemas.openxmlformats.org/drawingml/2006/wordprocessingDrawing" xmlns:w10="urn:schemas-microsoft-com:office:word" xmlns:w="http://schemas.openxmlformats.org/wordprocessingml/2006/main" xmlns:w14="http://schemas.microsoft.com/office/word/2010/wordml" xmlns:w15="http://schemas.microsoft.com/office/word/2012/wordml" xmlns:w16cid="http://schemas.microsoft.com/office/word/2016/wordml/cid" xmlns:w16se="http://schemas.microsoft.com/office/word/2015/wordml/symex" xmlns:wpg="http://schemas.microsoft.com/office/word/2010/wordprocessingGroup" xmlns:wpi="http://schemas.microsoft.com/office/word/2010/wordprocessingInk" xmlns:wne="http://schemas.microsoft.com/office/word/2006/wordml" xmlns:wps="http://schemas.microsoft.com/office/word/2010/wordprocessingShape" mc:Ignorable="w14 w15 w16se w16cid wp14">
+<w:ftr xmlns:wpc="http://schemas.microsoft.com/office/word/2010/wordprocessingCanvas" xmlns:cx="http://schemas.microsoft.com/office/drawing/2014/chartex" xmlns:cx1="http://schemas.microsoft.com/office/drawing/2015/9/8/chartex" xmlns:cx2="http://schemas.microsoft.com/office/drawing/2015/10/21/chartex" xmlns:cx3="http://schemas.microsoft.com/office/drawing/2016/5/9/chartex" xmlns:cx4="http://schemas.microsoft.com/office/drawing/2016/5/10/chartex" xmlns:cx5="http://schemas.microsoft.com/office/drawing/2016/5/11/chartex" xmlns:cx6="http://schemas.microsoft.com/office/drawing/2016/5/12/chartex" xmlns:cx7="http://schemas.microsoft.com/office/drawing/2016/5/13/chartex" xmlns:cx8="http://schemas.microsoft.com/office/drawing/2016/5/14/chartex" xmlns:mc="http://schemas.openxmlformats.org/markup-compatibility/2006" xmlns:aink="http://schemas.microsoft.com/office/drawing/2016/ink" xmlns:am3d="http://schemas.microsoft.com/office/drawing/2017/model3d" xmlns:o="urn:schemas-microsoft-com:office:office" xmlns:r="http://schemas.openxmlformats.org/officeDocument/2006/relationships" xmlns:m="http://schemas.openxmlformats.org/officeDocument/2006/math" xmlns:v="urn:schemas-microsoft-com:vml" xmlns:wp14="http://schemas.microsoft.com/office/word/2010/wordprocessingDrawing" xmlns:wp="http://schemas.openxmlformats.org/drawingml/2006/wordprocessingDrawing" xmlns:w10="urn:schemas-microsoft-com:office:word" xmlns:w="http://schemas.openxmlformats.org/wordprocessingml/2006/main" xmlns:w14="http://schemas.microsoft.com/office/word/2010/wordml" xmlns:w15="http://schemas.microsoft.com/office/word/2012/wordml" xmlns:w16cex="http://schemas.microsoft.com/office/word/2018/wordml/cex" xmlns:w16cid="http://schemas.microsoft.com/office/word/2016/wordml/cid" xmlns:w16="http://schemas.microsoft.com/office/word/2018/wordml" xmlns:w16se="http://schemas.microsoft.com/office/word/2015/wordml/symex" xmlns:wpg="http://schemas.microsoft.com/office/word/2010/wordprocessingGroup" xmlns:wpi="http://schemas.microsoft.com/office/word/2010/wordprocessingInk" xmlns:wne="http://schemas.microsoft.com/office/word/2006/wordml" xmlns:wps="http://schemas.microsoft.com/office/word/2010/wordprocessingShape" mc:Ignorable="w14 w15 w16se w16cid w16 w16cex wp14">
   <w:p>
     <w:pPr>
       <w:pStyle w:val="Footer"/>
@@ -30960,7 +30809,7 @@
 </file>
 
 <file path=word/footer5.xml><?xml version="1.0" encoding="utf-8"?>
-<w:ftr xmlns:wpc="http://schemas.microsoft.com/office/word/2010/wordprocessingCanvas" xmlns:cx="http://schemas.microsoft.com/office/drawing/2014/chartex" xmlns:cx1="http://schemas.microsoft.com/office/drawing/2015/9/8/chartex" xmlns:cx2="http://schemas.microsoft.com/office/drawing/2015/10/21/chartex" xmlns:cx3="http://schemas.microsoft.com/office/drawing/2016/5/9/chartex" xmlns:cx4="http://schemas.microsoft.com/office/drawing/2016/5/10/chartex" xmlns:cx5="http://schemas.microsoft.com/office/drawing/2016/5/11/chartex" xmlns:cx6="http://schemas.microsoft.com/office/drawing/2016/5/12/chartex" xmlns:cx7="http://schemas.microsoft.com/office/drawing/2016/5/13/chartex" xmlns:cx8="http://schemas.microsoft.com/office/drawing/2016/5/14/chartex" xmlns:mc="http://schemas.openxmlformats.org/markup-compatibility/2006" xmlns:aink="http://schemas.microsoft.com/office/drawing/2016/ink" xmlns:am3d="http://schemas.microsoft.com/office/drawing/2017/model3d" xmlns:o="urn:schemas-microsoft-com:office:office" xmlns:r="http://schemas.openxmlformats.org/officeDocument/2006/relationships" xmlns:m="http://schemas.openxmlformats.org/officeDocument/2006/math" xmlns:v="urn:schemas-microsoft-com:vml" xmlns:wp14="http://schemas.microsoft.com/office/word/2010/wordprocessingDrawing" xmlns:wp="http://schemas.openxmlformats.org/drawingml/2006/wordprocessingDrawing" xmlns:w10="urn:schemas-microsoft-com:office:word" xmlns:w="http://schemas.openxmlformats.org/wordprocessingml/2006/main" xmlns:w14="http://schemas.microsoft.com/office/word/2010/wordml" xmlns:w15="http://schemas.microsoft.com/office/word/2012/wordml" xmlns:w16cid="http://schemas.microsoft.com/office/word/2016/wordml/cid" xmlns:w16se="http://schemas.microsoft.com/office/word/2015/wordml/symex" xmlns:wpg="http://schemas.microsoft.com/office/word/2010/wordprocessingGroup" xmlns:wpi="http://schemas.microsoft.com/office/word/2010/wordprocessingInk" xmlns:wne="http://schemas.microsoft.com/office/word/2006/wordml" xmlns:wps="http://schemas.microsoft.com/office/word/2010/wordprocessingShape" mc:Ignorable="w14 w15 w16se w16cid wp14">
+<w:ftr xmlns:wpc="http://schemas.microsoft.com/office/word/2010/wordprocessingCanvas" xmlns:cx="http://schemas.microsoft.com/office/drawing/2014/chartex" xmlns:cx1="http://schemas.microsoft.com/office/drawing/2015/9/8/chartex" xmlns:cx2="http://schemas.microsoft.com/office/drawing/2015/10/21/chartex" xmlns:cx3="http://schemas.microsoft.com/office/drawing/2016/5/9/chartex" xmlns:cx4="http://schemas.microsoft.com/office/drawing/2016/5/10/chartex" xmlns:cx5="http://schemas.microsoft.com/office/drawing/2016/5/11/chartex" xmlns:cx6="http://schemas.microsoft.com/office/drawing/2016/5/12/chartex" xmlns:cx7="http://schemas.microsoft.com/office/drawing/2016/5/13/chartex" xmlns:cx8="http://schemas.microsoft.com/office/drawing/2016/5/14/chartex" xmlns:mc="http://schemas.openxmlformats.org/markup-compatibility/2006" xmlns:aink="http://schemas.microsoft.com/office/drawing/2016/ink" xmlns:am3d="http://schemas.microsoft.com/office/drawing/2017/model3d" xmlns:o="urn:schemas-microsoft-com:office:office" xmlns:r="http://schemas.openxmlformats.org/officeDocument/2006/relationships" xmlns:m="http://schemas.openxmlformats.org/officeDocument/2006/math" xmlns:v="urn:schemas-microsoft-com:vml" xmlns:wp14="http://schemas.microsoft.com/office/word/2010/wordprocessingDrawing" xmlns:wp="http://schemas.openxmlformats.org/drawingml/2006/wordprocessingDrawing" xmlns:w10="urn:schemas-microsoft-com:office:word" xmlns:w="http://schemas.openxmlformats.org/wordprocessingml/2006/main" xmlns:w14="http://schemas.microsoft.com/office/word/2010/wordml" xmlns:w15="http://schemas.microsoft.com/office/word/2012/wordml" xmlns:w16cex="http://schemas.microsoft.com/office/word/2018/wordml/cex" xmlns:w16cid="http://schemas.microsoft.com/office/word/2016/wordml/cid" xmlns:w16="http://schemas.microsoft.com/office/word/2018/wordml" xmlns:w16se="http://schemas.microsoft.com/office/word/2015/wordml/symex" xmlns:wpg="http://schemas.microsoft.com/office/word/2010/wordprocessingGroup" xmlns:wpi="http://schemas.microsoft.com/office/word/2010/wordprocessingInk" xmlns:wne="http://schemas.microsoft.com/office/word/2006/wordml" xmlns:wps="http://schemas.microsoft.com/office/word/2010/wordprocessingShape" mc:Ignorable="w14 w15 w16se w16cid w16 w16cex wp14">
   <w:p>
     <w:pPr>
       <w:pStyle w:val="Footer"/>
@@ -31091,7 +30940,7 @@
 </file>
 
 <file path=word/footer6.xml><?xml version="1.0" encoding="utf-8"?>
-<w:ftr xmlns:wpc="http://schemas.microsoft.com/office/word/2010/wordprocessingCanvas" xmlns:cx="http://schemas.microsoft.com/office/drawing/2014/chartex" xmlns:cx1="http://schemas.microsoft.com/office/drawing/2015/9/8/chartex" xmlns:cx2="http://schemas.microsoft.com/office/drawing/2015/10/21/chartex" xmlns:cx3="http://schemas.microsoft.com/office/drawing/2016/5/9/chartex" xmlns:cx4="http://schemas.microsoft.com/office/drawing/2016/5/10/chartex" xmlns:cx5="http://schemas.microsoft.com/office/drawing/2016/5/11/chartex" xmlns:cx6="http://schemas.microsoft.com/office/drawing/2016/5/12/chartex" xmlns:cx7="http://schemas.microsoft.com/office/drawing/2016/5/13/chartex" xmlns:cx8="http://schemas.microsoft.com/office/drawing/2016/5/14/chartex" xmlns:mc="http://schemas.openxmlformats.org/markup-compatibility/2006" xmlns:aink="http://schemas.microsoft.com/office/drawing/2016/ink" xmlns:am3d="http://schemas.microsoft.com/office/drawing/2017/model3d" xmlns:o="urn:schemas-microsoft-com:office:office" xmlns:r="http://schemas.openxmlformats.org/officeDocument/2006/relationships" xmlns:m="http://schemas.openxmlformats.org/officeDocument/2006/math" xmlns:v="urn:schemas-microsoft-com:vml" xmlns:wp14="http://schemas.microsoft.com/office/word/2010/wordprocessingDrawing" xmlns:wp="http://schemas.openxmlformats.org/drawingml/2006/wordprocessingDrawing" xmlns:w10="urn:schemas-microsoft-com:office:word" xmlns:w="http://schemas.openxmlformats.org/wordprocessingml/2006/main" xmlns:w14="http://schemas.microsoft.com/office/word/2010/wordml" xmlns:w15="http://schemas.microsoft.com/office/word/2012/wordml" xmlns:w16cid="http://schemas.microsoft.com/office/word/2016/wordml/cid" xmlns:w16se="http://schemas.microsoft.com/office/word/2015/wordml/symex" xmlns:wpg="http://schemas.microsoft.com/office/word/2010/wordprocessingGroup" xmlns:wpi="http://schemas.microsoft.com/office/word/2010/wordprocessingInk" xmlns:wne="http://schemas.microsoft.com/office/word/2006/wordml" xmlns:wps="http://schemas.microsoft.com/office/word/2010/wordprocessingShape" mc:Ignorable="w14 w15 w16se w16cid wp14">
+<w:ftr xmlns:wpc="http://schemas.microsoft.com/office/word/2010/wordprocessingCanvas" xmlns:cx="http://schemas.microsoft.com/office/drawing/2014/chartex" xmlns:cx1="http://schemas.microsoft.com/office/drawing/2015/9/8/chartex" xmlns:cx2="http://schemas.microsoft.com/office/drawing/2015/10/21/chartex" xmlns:cx3="http://schemas.microsoft.com/office/drawing/2016/5/9/chartex" xmlns:cx4="http://schemas.microsoft.com/office/drawing/2016/5/10/chartex" xmlns:cx5="http://schemas.microsoft.com/office/drawing/2016/5/11/chartex" xmlns:cx6="http://schemas.microsoft.com/office/drawing/2016/5/12/chartex" xmlns:cx7="http://schemas.microsoft.com/office/drawing/2016/5/13/chartex" xmlns:cx8="http://schemas.microsoft.com/office/drawing/2016/5/14/chartex" xmlns:mc="http://schemas.openxmlformats.org/markup-compatibility/2006" xmlns:aink="http://schemas.microsoft.com/office/drawing/2016/ink" xmlns:am3d="http://schemas.microsoft.com/office/drawing/2017/model3d" xmlns:o="urn:schemas-microsoft-com:office:office" xmlns:r="http://schemas.openxmlformats.org/officeDocument/2006/relationships" xmlns:m="http://schemas.openxmlformats.org/officeDocument/2006/math" xmlns:v="urn:schemas-microsoft-com:vml" xmlns:wp14="http://schemas.microsoft.com/office/word/2010/wordprocessingDrawing" xmlns:wp="http://schemas.openxmlformats.org/drawingml/2006/wordprocessingDrawing" xmlns:w10="urn:schemas-microsoft-com:office:word" xmlns:w="http://schemas.openxmlformats.org/wordprocessingml/2006/main" xmlns:w14="http://schemas.microsoft.com/office/word/2010/wordml" xmlns:w15="http://schemas.microsoft.com/office/word/2012/wordml" xmlns:w16cex="http://schemas.microsoft.com/office/word/2018/wordml/cex" xmlns:w16cid="http://schemas.microsoft.com/office/word/2016/wordml/cid" xmlns:w16="http://schemas.microsoft.com/office/word/2018/wordml" xmlns:w16se="http://schemas.microsoft.com/office/word/2015/wordml/symex" xmlns:wpg="http://schemas.microsoft.com/office/word/2010/wordprocessingGroup" xmlns:wpi="http://schemas.microsoft.com/office/word/2010/wordprocessingInk" xmlns:wne="http://schemas.microsoft.com/office/word/2006/wordml" xmlns:wps="http://schemas.microsoft.com/office/word/2010/wordprocessingShape" mc:Ignorable="w14 w15 w16se w16cid w16 w16cex wp14">
   <w:sdt>
     <w:sdtPr>
       <w:id w:val="-256142396"/>
@@ -31145,7 +30994,7 @@
 </file>
 
 <file path=word/footnotes.xml><?xml version="1.0" encoding="utf-8"?>
-<w:footnotes xmlns:wpc="http://schemas.microsoft.com/office/word/2010/wordprocessingCanvas" xmlns:cx="http://schemas.microsoft.com/office/drawing/2014/chartex" xmlns:cx1="http://schemas.microsoft.com/office/drawing/2015/9/8/chartex" xmlns:cx2="http://schemas.microsoft.com/office/drawing/2015/10/21/chartex" xmlns:cx3="http://schemas.microsoft.com/office/drawing/2016/5/9/chartex" xmlns:cx4="http://schemas.microsoft.com/office/drawing/2016/5/10/chartex" xmlns:cx5="http://schemas.microsoft.com/office/drawing/2016/5/11/chartex" xmlns:cx6="http://schemas.microsoft.com/office/drawing/2016/5/12/chartex" xmlns:cx7="http://schemas.microsoft.com/office/drawing/2016/5/13/chartex" xmlns:cx8="http://schemas.microsoft.com/office/drawing/2016/5/14/chartex" xmlns:mc="http://schemas.openxmlformats.org/markup-compatibility/2006" xmlns:aink="http://schemas.microsoft.com/office/drawing/2016/ink" xmlns:am3d="http://schemas.microsoft.com/office/drawing/2017/model3d" xmlns:o="urn:schemas-microsoft-com:office:office" xmlns:r="http://schemas.openxmlformats.org/officeDocument/2006/relationships" xmlns:m="http://schemas.openxmlformats.org/officeDocument/2006/math" xmlns:v="urn:schemas-microsoft-com:vml" xmlns:wp14="http://schemas.microsoft.com/office/word/2010/wordprocessingDrawing" xmlns:wp="http://schemas.openxmlformats.org/drawingml/2006/wordprocessingDrawing" xmlns:w10="urn:schemas-microsoft-com:office:word" xmlns:w="http://schemas.openxmlformats.org/wordprocessingml/2006/main" xmlns:w14="http://schemas.microsoft.com/office/word/2010/wordml" xmlns:w15="http://schemas.microsoft.com/office/word/2012/wordml" xmlns:w16cid="http://schemas.microsoft.com/office/word/2016/wordml/cid" xmlns:w16se="http://schemas.microsoft.com/office/word/2015/wordml/symex" xmlns:wpg="http://schemas.microsoft.com/office/word/2010/wordprocessingGroup" xmlns:wpi="http://schemas.microsoft.com/office/word/2010/wordprocessingInk" xmlns:wne="http://schemas.microsoft.com/office/word/2006/wordml" xmlns:wps="http://schemas.microsoft.com/office/word/2010/wordprocessingShape" mc:Ignorable="w14 w15 w16se w16cid wp14">
+<w:footnotes xmlns:wpc="http://schemas.microsoft.com/office/word/2010/wordprocessingCanvas" xmlns:cx="http://schemas.microsoft.com/office/drawing/2014/chartex" xmlns:cx1="http://schemas.microsoft.com/office/drawing/2015/9/8/chartex" xmlns:cx2="http://schemas.microsoft.com/office/drawing/2015/10/21/chartex" xmlns:cx3="http://schemas.microsoft.com/office/drawing/2016/5/9/chartex" xmlns:cx4="http://schemas.microsoft.com/office/drawing/2016/5/10/chartex" xmlns:cx5="http://schemas.microsoft.com/office/drawing/2016/5/11/chartex" xmlns:cx6="http://schemas.microsoft.com/office/drawing/2016/5/12/chartex" xmlns:cx7="http://schemas.microsoft.com/office/drawing/2016/5/13/chartex" xmlns:cx8="http://schemas.microsoft.com/office/drawing/2016/5/14/chartex" xmlns:mc="http://schemas.openxmlformats.org/markup-compatibility/2006" xmlns:aink="http://schemas.microsoft.com/office/drawing/2016/ink" xmlns:am3d="http://schemas.microsoft.com/office/drawing/2017/model3d" xmlns:o="urn:schemas-microsoft-com:office:office" xmlns:r="http://schemas.openxmlformats.org/officeDocument/2006/relationships" xmlns:m="http://schemas.openxmlformats.org/officeDocument/2006/math" xmlns:v="urn:schemas-microsoft-com:vml" xmlns:wp14="http://schemas.microsoft.com/office/word/2010/wordprocessingDrawing" xmlns:wp="http://schemas.openxmlformats.org/drawingml/2006/wordprocessingDrawing" xmlns:w10="urn:schemas-microsoft-com:office:word" xmlns:w="http://schemas.openxmlformats.org/wordprocessingml/2006/main" xmlns:w14="http://schemas.microsoft.com/office/word/2010/wordml" xmlns:w15="http://schemas.microsoft.com/office/word/2012/wordml" xmlns:w16cex="http://schemas.microsoft.com/office/word/2018/wordml/cex" xmlns:w16cid="http://schemas.microsoft.com/office/word/2016/wordml/cid" xmlns:w16="http://schemas.microsoft.com/office/word/2018/wordml" xmlns:w16se="http://schemas.microsoft.com/office/word/2015/wordml/symex" xmlns:wpg="http://schemas.microsoft.com/office/word/2010/wordprocessingGroup" xmlns:wpi="http://schemas.microsoft.com/office/word/2010/wordprocessingInk" xmlns:wne="http://schemas.microsoft.com/office/word/2006/wordml" xmlns:wps="http://schemas.microsoft.com/office/word/2010/wordprocessingShape" mc:Ignorable="w14 w15 w16se w16cid w16 w16cex wp14">
   <w:footnote w:type="separator" w:id="-1">
     <w:p>
       <w:pPr>
@@ -31549,25 +31398,7 @@
           <w:szCs w:val="16"/>
           <w:lang w:val="en-US"/>
         </w:rPr>
-        <w:t xml:space="preserve"> </w:t>
-      </w:r>
-      <w:proofErr w:type="spellStart"/>
-      <w:r>
-        <w:rPr>
-          <w:sz w:val="16"/>
-          <w:szCs w:val="16"/>
-          <w:lang w:val="en-US"/>
-        </w:rPr>
-        <w:t>npm</w:t>
-      </w:r>
-      <w:proofErr w:type="spellEnd"/>
-      <w:r>
-        <w:rPr>
-          <w:sz w:val="16"/>
-          <w:szCs w:val="16"/>
-          <w:lang w:val="en-US"/>
-        </w:rPr>
-        <w:t>: https://www.npmjs.com/</w:t>
+        <w:t xml:space="preserve"> npm: https://www.npmjs.com/</w:t>
       </w:r>
       <w:r>
         <w:rPr>
@@ -31972,23 +31803,7 @@
           <w:sz w:val="16"/>
           <w:szCs w:val="16"/>
         </w:rPr>
-        <w:t xml:space="preserve">Guide </w:t>
-      </w:r>
-      <w:proofErr w:type="spellStart"/>
-      <w:r>
-        <w:rPr>
-          <w:sz w:val="16"/>
-          <w:szCs w:val="16"/>
-        </w:rPr>
-        <w:t>Samples</w:t>
-      </w:r>
-      <w:proofErr w:type="spellEnd"/>
-      <w:r>
-        <w:rPr>
-          <w:sz w:val="16"/>
-          <w:szCs w:val="16"/>
-        </w:rPr>
-        <w:t xml:space="preserve">’ projet : </w:t>
+        <w:t xml:space="preserve">Guide Samples’ projet : </w:t>
       </w:r>
       <w:r>
         <w:rPr>
@@ -32160,23 +31975,7 @@
           <w:sz w:val="16"/>
           <w:szCs w:val="16"/>
         </w:rPr>
-        <w:t xml:space="preserve">Guide </w:t>
-      </w:r>
-      <w:proofErr w:type="spellStart"/>
-      <w:r>
-        <w:rPr>
-          <w:sz w:val="16"/>
-          <w:szCs w:val="16"/>
-        </w:rPr>
-        <w:t>Samples</w:t>
-      </w:r>
-      <w:proofErr w:type="spellEnd"/>
-      <w:r>
-        <w:rPr>
-          <w:sz w:val="16"/>
-          <w:szCs w:val="16"/>
-        </w:rPr>
-        <w:t xml:space="preserve">’ projet : </w:t>
+        <w:t xml:space="preserve">Guide Samples’ projet : </w:t>
       </w:r>
       <w:r>
         <w:rPr>
@@ -32331,23 +32130,7 @@
           <w:sz w:val="16"/>
           <w:szCs w:val="16"/>
         </w:rPr>
-        <w:t xml:space="preserve">Guide </w:t>
-      </w:r>
-      <w:proofErr w:type="spellStart"/>
-      <w:r>
-        <w:rPr>
-          <w:sz w:val="16"/>
-          <w:szCs w:val="16"/>
-        </w:rPr>
-        <w:t>Samples</w:t>
-      </w:r>
-      <w:proofErr w:type="spellEnd"/>
-      <w:r>
-        <w:rPr>
-          <w:sz w:val="16"/>
-          <w:szCs w:val="16"/>
-        </w:rPr>
-        <w:t xml:space="preserve">’ projet : </w:t>
+        <w:t xml:space="preserve">Guide Samples’ projet : </w:t>
       </w:r>
       <w:r>
         <w:rPr>
@@ -32389,7 +32172,7 @@
 </file>
 
 <file path=word/header1.xml><?xml version="1.0" encoding="utf-8"?>
-<w:hdr xmlns:wpc="http://schemas.microsoft.com/office/word/2010/wordprocessingCanvas" xmlns:cx="http://schemas.microsoft.com/office/drawing/2014/chartex" xmlns:cx1="http://schemas.microsoft.com/office/drawing/2015/9/8/chartex" xmlns:cx2="http://schemas.microsoft.com/office/drawing/2015/10/21/chartex" xmlns:cx3="http://schemas.microsoft.com/office/drawing/2016/5/9/chartex" xmlns:cx4="http://schemas.microsoft.com/office/drawing/2016/5/10/chartex" xmlns:cx5="http://schemas.microsoft.com/office/drawing/2016/5/11/chartex" xmlns:cx6="http://schemas.microsoft.com/office/drawing/2016/5/12/chartex" xmlns:cx7="http://schemas.microsoft.com/office/drawing/2016/5/13/chartex" xmlns:cx8="http://schemas.microsoft.com/office/drawing/2016/5/14/chartex" xmlns:mc="http://schemas.openxmlformats.org/markup-compatibility/2006" xmlns:aink="http://schemas.microsoft.com/office/drawing/2016/ink" xmlns:am3d="http://schemas.microsoft.com/office/drawing/2017/model3d" xmlns:o="urn:schemas-microsoft-com:office:office" xmlns:r="http://schemas.openxmlformats.org/officeDocument/2006/relationships" xmlns:m="http://schemas.openxmlformats.org/officeDocument/2006/math" xmlns:v="urn:schemas-microsoft-com:vml" xmlns:wp14="http://schemas.microsoft.com/office/word/2010/wordprocessingDrawing" xmlns:wp="http://schemas.openxmlformats.org/drawingml/2006/wordprocessingDrawing" xmlns:w10="urn:schemas-microsoft-com:office:word" xmlns:w="http://schemas.openxmlformats.org/wordprocessingml/2006/main" xmlns:w14="http://schemas.microsoft.com/office/word/2010/wordml" xmlns:w15="http://schemas.microsoft.com/office/word/2012/wordml" xmlns:w16cid="http://schemas.microsoft.com/office/word/2016/wordml/cid" xmlns:w16se="http://schemas.microsoft.com/office/word/2015/wordml/symex" xmlns:wpg="http://schemas.microsoft.com/office/word/2010/wordprocessingGroup" xmlns:wpi="http://schemas.microsoft.com/office/word/2010/wordprocessingInk" xmlns:wne="http://schemas.microsoft.com/office/word/2006/wordml" xmlns:wps="http://schemas.microsoft.com/office/word/2010/wordprocessingShape" mc:Ignorable="w14 w15 w16se w16cid wp14">
+<w:hdr xmlns:wpc="http://schemas.microsoft.com/office/word/2010/wordprocessingCanvas" xmlns:cx="http://schemas.microsoft.com/office/drawing/2014/chartex" xmlns:cx1="http://schemas.microsoft.com/office/drawing/2015/9/8/chartex" xmlns:cx2="http://schemas.microsoft.com/office/drawing/2015/10/21/chartex" xmlns:cx3="http://schemas.microsoft.com/office/drawing/2016/5/9/chartex" xmlns:cx4="http://schemas.microsoft.com/office/drawing/2016/5/10/chartex" xmlns:cx5="http://schemas.microsoft.com/office/drawing/2016/5/11/chartex" xmlns:cx6="http://schemas.microsoft.com/office/drawing/2016/5/12/chartex" xmlns:cx7="http://schemas.microsoft.com/office/drawing/2016/5/13/chartex" xmlns:cx8="http://schemas.microsoft.com/office/drawing/2016/5/14/chartex" xmlns:mc="http://schemas.openxmlformats.org/markup-compatibility/2006" xmlns:aink="http://schemas.microsoft.com/office/drawing/2016/ink" xmlns:am3d="http://schemas.microsoft.com/office/drawing/2017/model3d" xmlns:o="urn:schemas-microsoft-com:office:office" xmlns:r="http://schemas.openxmlformats.org/officeDocument/2006/relationships" xmlns:m="http://schemas.openxmlformats.org/officeDocument/2006/math" xmlns:v="urn:schemas-microsoft-com:vml" xmlns:wp14="http://schemas.microsoft.com/office/word/2010/wordprocessingDrawing" xmlns:wp="http://schemas.openxmlformats.org/drawingml/2006/wordprocessingDrawing" xmlns:w10="urn:schemas-microsoft-com:office:word" xmlns:w="http://schemas.openxmlformats.org/wordprocessingml/2006/main" xmlns:w14="http://schemas.microsoft.com/office/word/2010/wordml" xmlns:w15="http://schemas.microsoft.com/office/word/2012/wordml" xmlns:w16cex="http://schemas.microsoft.com/office/word/2018/wordml/cex" xmlns:w16cid="http://schemas.microsoft.com/office/word/2016/wordml/cid" xmlns:w16="http://schemas.microsoft.com/office/word/2018/wordml" xmlns:w16se="http://schemas.microsoft.com/office/word/2015/wordml/symex" xmlns:wpg="http://schemas.microsoft.com/office/word/2010/wordprocessingGroup" xmlns:wpi="http://schemas.microsoft.com/office/word/2010/wordprocessingInk" xmlns:wne="http://schemas.microsoft.com/office/word/2006/wordml" xmlns:wps="http://schemas.microsoft.com/office/word/2010/wordprocessingShape" mc:Ignorable="w14 w15 w16se w16cid w16 w16cex wp14">
   <w:p>
     <w:pPr>
       <w:pStyle w:val="Header"/>
@@ -32399,7 +32182,7 @@
 </file>
 
 <file path=word/header2.xml><?xml version="1.0" encoding="utf-8"?>
-<w:hdr xmlns:wpc="http://schemas.microsoft.com/office/word/2010/wordprocessingCanvas" xmlns:cx="http://schemas.microsoft.com/office/drawing/2014/chartex" xmlns:cx1="http://schemas.microsoft.com/office/drawing/2015/9/8/chartex" xmlns:cx2="http://schemas.microsoft.com/office/drawing/2015/10/21/chartex" xmlns:cx3="http://schemas.microsoft.com/office/drawing/2016/5/9/chartex" xmlns:cx4="http://schemas.microsoft.com/office/drawing/2016/5/10/chartex" xmlns:cx5="http://schemas.microsoft.com/office/drawing/2016/5/11/chartex" xmlns:cx6="http://schemas.microsoft.com/office/drawing/2016/5/12/chartex" xmlns:cx7="http://schemas.microsoft.com/office/drawing/2016/5/13/chartex" xmlns:cx8="http://schemas.microsoft.com/office/drawing/2016/5/14/chartex" xmlns:mc="http://schemas.openxmlformats.org/markup-compatibility/2006" xmlns:aink="http://schemas.microsoft.com/office/drawing/2016/ink" xmlns:am3d="http://schemas.microsoft.com/office/drawing/2017/model3d" xmlns:o="urn:schemas-microsoft-com:office:office" xmlns:r="http://schemas.openxmlformats.org/officeDocument/2006/relationships" xmlns:m="http://schemas.openxmlformats.org/officeDocument/2006/math" xmlns:v="urn:schemas-microsoft-com:vml" xmlns:wp14="http://schemas.microsoft.com/office/word/2010/wordprocessingDrawing" xmlns:wp="http://schemas.openxmlformats.org/drawingml/2006/wordprocessingDrawing" xmlns:w10="urn:schemas-microsoft-com:office:word" xmlns:w="http://schemas.openxmlformats.org/wordprocessingml/2006/main" xmlns:w14="http://schemas.microsoft.com/office/word/2010/wordml" xmlns:w15="http://schemas.microsoft.com/office/word/2012/wordml" xmlns:w16cid="http://schemas.microsoft.com/office/word/2016/wordml/cid" xmlns:w16se="http://schemas.microsoft.com/office/word/2015/wordml/symex" xmlns:wpg="http://schemas.microsoft.com/office/word/2010/wordprocessingGroup" xmlns:wpi="http://schemas.microsoft.com/office/word/2010/wordprocessingInk" xmlns:wne="http://schemas.microsoft.com/office/word/2006/wordml" xmlns:wps="http://schemas.microsoft.com/office/word/2010/wordprocessingShape" mc:Ignorable="w14 w15 w16se w16cid wp14">
+<w:hdr xmlns:wpc="http://schemas.microsoft.com/office/word/2010/wordprocessingCanvas" xmlns:cx="http://schemas.microsoft.com/office/drawing/2014/chartex" xmlns:cx1="http://schemas.microsoft.com/office/drawing/2015/9/8/chartex" xmlns:cx2="http://schemas.microsoft.com/office/drawing/2015/10/21/chartex" xmlns:cx3="http://schemas.microsoft.com/office/drawing/2016/5/9/chartex" xmlns:cx4="http://schemas.microsoft.com/office/drawing/2016/5/10/chartex" xmlns:cx5="http://schemas.microsoft.com/office/drawing/2016/5/11/chartex" xmlns:cx6="http://schemas.microsoft.com/office/drawing/2016/5/12/chartex" xmlns:cx7="http://schemas.microsoft.com/office/drawing/2016/5/13/chartex" xmlns:cx8="http://schemas.microsoft.com/office/drawing/2016/5/14/chartex" xmlns:mc="http://schemas.openxmlformats.org/markup-compatibility/2006" xmlns:aink="http://schemas.microsoft.com/office/drawing/2016/ink" xmlns:am3d="http://schemas.microsoft.com/office/drawing/2017/model3d" xmlns:o="urn:schemas-microsoft-com:office:office" xmlns:r="http://schemas.openxmlformats.org/officeDocument/2006/relationships" xmlns:m="http://schemas.openxmlformats.org/officeDocument/2006/math" xmlns:v="urn:schemas-microsoft-com:vml" xmlns:wp14="http://schemas.microsoft.com/office/word/2010/wordprocessingDrawing" xmlns:wp="http://schemas.openxmlformats.org/drawingml/2006/wordprocessingDrawing" xmlns:w10="urn:schemas-microsoft-com:office:word" xmlns:w="http://schemas.openxmlformats.org/wordprocessingml/2006/main" xmlns:w14="http://schemas.microsoft.com/office/word/2010/wordml" xmlns:w15="http://schemas.microsoft.com/office/word/2012/wordml" xmlns:w16cex="http://schemas.microsoft.com/office/word/2018/wordml/cex" xmlns:w16cid="http://schemas.microsoft.com/office/word/2016/wordml/cid" xmlns:w16="http://schemas.microsoft.com/office/word/2018/wordml" xmlns:w16se="http://schemas.microsoft.com/office/word/2015/wordml/symex" xmlns:wpg="http://schemas.microsoft.com/office/word/2010/wordprocessingGroup" xmlns:wpi="http://schemas.microsoft.com/office/word/2010/wordprocessingInk" xmlns:wne="http://schemas.microsoft.com/office/word/2006/wordml" xmlns:wps="http://schemas.microsoft.com/office/word/2010/wordprocessingShape" mc:Ignorable="w14 w15 w16se w16cid w16 w16cex wp14">
   <w:p>
     <w:pPr>
       <w:pStyle w:val="Header"/>
@@ -32409,7 +32192,7 @@
 </file>
 
 <file path=word/header3.xml><?xml version="1.0" encoding="utf-8"?>
-<w:hdr xmlns:wpc="http://schemas.microsoft.com/office/word/2010/wordprocessingCanvas" xmlns:cx="http://schemas.microsoft.com/office/drawing/2014/chartex" xmlns:cx1="http://schemas.microsoft.com/office/drawing/2015/9/8/chartex" xmlns:cx2="http://schemas.microsoft.com/office/drawing/2015/10/21/chartex" xmlns:cx3="http://schemas.microsoft.com/office/drawing/2016/5/9/chartex" xmlns:cx4="http://schemas.microsoft.com/office/drawing/2016/5/10/chartex" xmlns:cx5="http://schemas.microsoft.com/office/drawing/2016/5/11/chartex" xmlns:cx6="http://schemas.microsoft.com/office/drawing/2016/5/12/chartex" xmlns:cx7="http://schemas.microsoft.com/office/drawing/2016/5/13/chartex" xmlns:cx8="http://schemas.microsoft.com/office/drawing/2016/5/14/chartex" xmlns:mc="http://schemas.openxmlformats.org/markup-compatibility/2006" xmlns:aink="http://schemas.microsoft.com/office/drawing/2016/ink" xmlns:am3d="http://schemas.microsoft.com/office/drawing/2017/model3d" xmlns:o="urn:schemas-microsoft-com:office:office" xmlns:r="http://schemas.openxmlformats.org/officeDocument/2006/relationships" xmlns:m="http://schemas.openxmlformats.org/officeDocument/2006/math" xmlns:v="urn:schemas-microsoft-com:vml" xmlns:wp14="http://schemas.microsoft.com/office/word/2010/wordprocessingDrawing" xmlns:wp="http://schemas.openxmlformats.org/drawingml/2006/wordprocessingDrawing" xmlns:w10="urn:schemas-microsoft-com:office:word" xmlns:w="http://schemas.openxmlformats.org/wordprocessingml/2006/main" xmlns:w14="http://schemas.microsoft.com/office/word/2010/wordml" xmlns:w15="http://schemas.microsoft.com/office/word/2012/wordml" xmlns:w16cid="http://schemas.microsoft.com/office/word/2016/wordml/cid" xmlns:w16se="http://schemas.microsoft.com/office/word/2015/wordml/symex" xmlns:wpg="http://schemas.microsoft.com/office/word/2010/wordprocessingGroup" xmlns:wpi="http://schemas.microsoft.com/office/word/2010/wordprocessingInk" xmlns:wne="http://schemas.microsoft.com/office/word/2006/wordml" xmlns:wps="http://schemas.microsoft.com/office/word/2010/wordprocessingShape" mc:Ignorable="w14 w15 w16se w16cid wp14">
+<w:hdr xmlns:wpc="http://schemas.microsoft.com/office/word/2010/wordprocessingCanvas" xmlns:cx="http://schemas.microsoft.com/office/drawing/2014/chartex" xmlns:cx1="http://schemas.microsoft.com/office/drawing/2015/9/8/chartex" xmlns:cx2="http://schemas.microsoft.com/office/drawing/2015/10/21/chartex" xmlns:cx3="http://schemas.microsoft.com/office/drawing/2016/5/9/chartex" xmlns:cx4="http://schemas.microsoft.com/office/drawing/2016/5/10/chartex" xmlns:cx5="http://schemas.microsoft.com/office/drawing/2016/5/11/chartex" xmlns:cx6="http://schemas.microsoft.com/office/drawing/2016/5/12/chartex" xmlns:cx7="http://schemas.microsoft.com/office/drawing/2016/5/13/chartex" xmlns:cx8="http://schemas.microsoft.com/office/drawing/2016/5/14/chartex" xmlns:mc="http://schemas.openxmlformats.org/markup-compatibility/2006" xmlns:aink="http://schemas.microsoft.com/office/drawing/2016/ink" xmlns:am3d="http://schemas.microsoft.com/office/drawing/2017/model3d" xmlns:o="urn:schemas-microsoft-com:office:office" xmlns:r="http://schemas.openxmlformats.org/officeDocument/2006/relationships" xmlns:m="http://schemas.openxmlformats.org/officeDocument/2006/math" xmlns:v="urn:schemas-microsoft-com:vml" xmlns:wp14="http://schemas.microsoft.com/office/word/2010/wordprocessingDrawing" xmlns:wp="http://schemas.openxmlformats.org/drawingml/2006/wordprocessingDrawing" xmlns:w10="urn:schemas-microsoft-com:office:word" xmlns:w="http://schemas.openxmlformats.org/wordprocessingml/2006/main" xmlns:w14="http://schemas.microsoft.com/office/word/2010/wordml" xmlns:w15="http://schemas.microsoft.com/office/word/2012/wordml" xmlns:w16cex="http://schemas.microsoft.com/office/word/2018/wordml/cex" xmlns:w16cid="http://schemas.microsoft.com/office/word/2016/wordml/cid" xmlns:w16="http://schemas.microsoft.com/office/word/2018/wordml" xmlns:w16se="http://schemas.microsoft.com/office/word/2015/wordml/symex" xmlns:wpg="http://schemas.microsoft.com/office/word/2010/wordprocessingGroup" xmlns:wpi="http://schemas.microsoft.com/office/word/2010/wordprocessingInk" xmlns:wne="http://schemas.microsoft.com/office/word/2006/wordml" xmlns:wps="http://schemas.microsoft.com/office/word/2010/wordprocessingShape" mc:Ignorable="w14 w15 w16se w16cid w16 w16cex wp14">
   <w:p>
     <w:pPr>
       <w:pStyle w:val="Header"/>
@@ -32419,7 +32202,7 @@
 </file>
 
 <file path=word/header4.xml><?xml version="1.0" encoding="utf-8"?>
-<w:hdr xmlns:wpc="http://schemas.microsoft.com/office/word/2010/wordprocessingCanvas" xmlns:cx="http://schemas.microsoft.com/office/drawing/2014/chartex" xmlns:cx1="http://schemas.microsoft.com/office/drawing/2015/9/8/chartex" xmlns:cx2="http://schemas.microsoft.com/office/drawing/2015/10/21/chartex" xmlns:cx3="http://schemas.microsoft.com/office/drawing/2016/5/9/chartex" xmlns:cx4="http://schemas.microsoft.com/office/drawing/2016/5/10/chartex" xmlns:cx5="http://schemas.microsoft.com/office/drawing/2016/5/11/chartex" xmlns:cx6="http://schemas.microsoft.com/office/drawing/2016/5/12/chartex" xmlns:cx7="http://schemas.microsoft.com/office/drawing/2016/5/13/chartex" xmlns:cx8="http://schemas.microsoft.com/office/drawing/2016/5/14/chartex" xmlns:mc="http://schemas.openxmlformats.org/markup-compatibility/2006" xmlns:aink="http://schemas.microsoft.com/office/drawing/2016/ink" xmlns:am3d="http://schemas.microsoft.com/office/drawing/2017/model3d" xmlns:o="urn:schemas-microsoft-com:office:office" xmlns:r="http://schemas.openxmlformats.org/officeDocument/2006/relationships" xmlns:m="http://schemas.openxmlformats.org/officeDocument/2006/math" xmlns:v="urn:schemas-microsoft-com:vml" xmlns:wp14="http://schemas.microsoft.com/office/word/2010/wordprocessingDrawing" xmlns:wp="http://schemas.openxmlformats.org/drawingml/2006/wordprocessingDrawing" xmlns:w10="urn:schemas-microsoft-com:office:word" xmlns:w="http://schemas.openxmlformats.org/wordprocessingml/2006/main" xmlns:w14="http://schemas.microsoft.com/office/word/2010/wordml" xmlns:w15="http://schemas.microsoft.com/office/word/2012/wordml" xmlns:w16cid="http://schemas.microsoft.com/office/word/2016/wordml/cid" xmlns:w16se="http://schemas.microsoft.com/office/word/2015/wordml/symex" xmlns:wpg="http://schemas.microsoft.com/office/word/2010/wordprocessingGroup" xmlns:wpi="http://schemas.microsoft.com/office/word/2010/wordprocessingInk" xmlns:wne="http://schemas.microsoft.com/office/word/2006/wordml" xmlns:wps="http://schemas.microsoft.com/office/word/2010/wordprocessingShape" mc:Ignorable="w14 w15 w16se w16cid wp14">
+<w:hdr xmlns:wpc="http://schemas.microsoft.com/office/word/2010/wordprocessingCanvas" xmlns:cx="http://schemas.microsoft.com/office/drawing/2014/chartex" xmlns:cx1="http://schemas.microsoft.com/office/drawing/2015/9/8/chartex" xmlns:cx2="http://schemas.microsoft.com/office/drawing/2015/10/21/chartex" xmlns:cx3="http://schemas.microsoft.com/office/drawing/2016/5/9/chartex" xmlns:cx4="http://schemas.microsoft.com/office/drawing/2016/5/10/chartex" xmlns:cx5="http://schemas.microsoft.com/office/drawing/2016/5/11/chartex" xmlns:cx6="http://schemas.microsoft.com/office/drawing/2016/5/12/chartex" xmlns:cx7="http://schemas.microsoft.com/office/drawing/2016/5/13/chartex" xmlns:cx8="http://schemas.microsoft.com/office/drawing/2016/5/14/chartex" xmlns:mc="http://schemas.openxmlformats.org/markup-compatibility/2006" xmlns:aink="http://schemas.microsoft.com/office/drawing/2016/ink" xmlns:am3d="http://schemas.microsoft.com/office/drawing/2017/model3d" xmlns:o="urn:schemas-microsoft-com:office:office" xmlns:r="http://schemas.openxmlformats.org/officeDocument/2006/relationships" xmlns:m="http://schemas.openxmlformats.org/officeDocument/2006/math" xmlns:v="urn:schemas-microsoft-com:vml" xmlns:wp14="http://schemas.microsoft.com/office/word/2010/wordprocessingDrawing" xmlns:wp="http://schemas.openxmlformats.org/drawingml/2006/wordprocessingDrawing" xmlns:w10="urn:schemas-microsoft-com:office:word" xmlns:w="http://schemas.openxmlformats.org/wordprocessingml/2006/main" xmlns:w14="http://schemas.microsoft.com/office/word/2010/wordml" xmlns:w15="http://schemas.microsoft.com/office/word/2012/wordml" xmlns:w16cex="http://schemas.microsoft.com/office/word/2018/wordml/cex" xmlns:w16cid="http://schemas.microsoft.com/office/word/2016/wordml/cid" xmlns:w16="http://schemas.microsoft.com/office/word/2018/wordml" xmlns:w16se="http://schemas.microsoft.com/office/word/2015/wordml/symex" xmlns:wpg="http://schemas.microsoft.com/office/word/2010/wordprocessingGroup" xmlns:wpi="http://schemas.microsoft.com/office/word/2010/wordprocessingInk" xmlns:wne="http://schemas.microsoft.com/office/word/2006/wordml" xmlns:wps="http://schemas.microsoft.com/office/word/2010/wordprocessingShape" mc:Ignorable="w14 w15 w16se w16cid w16 w16cex wp14">
   <w:p>
     <w:pPr>
       <w:pStyle w:val="Header"/>
@@ -32466,7 +32249,7 @@
 </file>
 
 <file path=word/numbering.xml><?xml version="1.0" encoding="utf-8"?>
-<w:numbering xmlns:wpc="http://schemas.microsoft.com/office/word/2010/wordprocessingCanvas" xmlns:cx="http://schemas.microsoft.com/office/drawing/2014/chartex" xmlns:cx1="http://schemas.microsoft.com/office/drawing/2015/9/8/chartex" xmlns:cx2="http://schemas.microsoft.com/office/drawing/2015/10/21/chartex" xmlns:cx3="http://schemas.microsoft.com/office/drawing/2016/5/9/chartex" xmlns:cx4="http://schemas.microsoft.com/office/drawing/2016/5/10/chartex" xmlns:cx5="http://schemas.microsoft.com/office/drawing/2016/5/11/chartex" xmlns:cx6="http://schemas.microsoft.com/office/drawing/2016/5/12/chartex" xmlns:cx7="http://schemas.microsoft.com/office/drawing/2016/5/13/chartex" xmlns:cx8="http://schemas.microsoft.com/office/drawing/2016/5/14/chartex" xmlns:mc="http://schemas.openxmlformats.org/markup-compatibility/2006" xmlns:aink="http://schemas.microsoft.com/office/drawing/2016/ink" xmlns:am3d="http://schemas.microsoft.com/office/drawing/2017/model3d" xmlns:o="urn:schemas-microsoft-com:office:office" xmlns:r="http://schemas.openxmlformats.org/officeDocument/2006/relationships" xmlns:m="http://schemas.openxmlformats.org/officeDocument/2006/math" xmlns:v="urn:schemas-microsoft-com:vml" xmlns:wp14="http://schemas.microsoft.com/office/word/2010/wordprocessingDrawing" xmlns:wp="http://schemas.openxmlformats.org/drawingml/2006/wordprocessingDrawing" xmlns:w10="urn:schemas-microsoft-com:office:word" xmlns:w="http://schemas.openxmlformats.org/wordprocessingml/2006/main" xmlns:w14="http://schemas.microsoft.com/office/word/2010/wordml" xmlns:w15="http://schemas.microsoft.com/office/word/2012/wordml" xmlns:w16cid="http://schemas.microsoft.com/office/word/2016/wordml/cid" xmlns:w16se="http://schemas.microsoft.com/office/word/2015/wordml/symex" xmlns:wpg="http://schemas.microsoft.com/office/word/2010/wordprocessingGroup" xmlns:wpi="http://schemas.microsoft.com/office/word/2010/wordprocessingInk" xmlns:wne="http://schemas.microsoft.com/office/word/2006/wordml" xmlns:wps="http://schemas.microsoft.com/office/word/2010/wordprocessingShape" mc:Ignorable="w14 w15 w16se w16cid wp14">
+<w:numbering xmlns:wpc="http://schemas.microsoft.com/office/word/2010/wordprocessingCanvas" xmlns:cx="http://schemas.microsoft.com/office/drawing/2014/chartex" xmlns:cx1="http://schemas.microsoft.com/office/drawing/2015/9/8/chartex" xmlns:cx2="http://schemas.microsoft.com/office/drawing/2015/10/21/chartex" xmlns:cx3="http://schemas.microsoft.com/office/drawing/2016/5/9/chartex" xmlns:cx4="http://schemas.microsoft.com/office/drawing/2016/5/10/chartex" xmlns:cx5="http://schemas.microsoft.com/office/drawing/2016/5/11/chartex" xmlns:cx6="http://schemas.microsoft.com/office/drawing/2016/5/12/chartex" xmlns:cx7="http://schemas.microsoft.com/office/drawing/2016/5/13/chartex" xmlns:cx8="http://schemas.microsoft.com/office/drawing/2016/5/14/chartex" xmlns:mc="http://schemas.openxmlformats.org/markup-compatibility/2006" xmlns:aink="http://schemas.microsoft.com/office/drawing/2016/ink" xmlns:am3d="http://schemas.microsoft.com/office/drawing/2017/model3d" xmlns:o="urn:schemas-microsoft-com:office:office" xmlns:r="http://schemas.openxmlformats.org/officeDocument/2006/relationships" xmlns:m="http://schemas.openxmlformats.org/officeDocument/2006/math" xmlns:v="urn:schemas-microsoft-com:vml" xmlns:wp14="http://schemas.microsoft.com/office/word/2010/wordprocessingDrawing" xmlns:wp="http://schemas.openxmlformats.org/drawingml/2006/wordprocessingDrawing" xmlns:w10="urn:schemas-microsoft-com:office:word" xmlns:w="http://schemas.openxmlformats.org/wordprocessingml/2006/main" xmlns:w14="http://schemas.microsoft.com/office/word/2010/wordml" xmlns:w15="http://schemas.microsoft.com/office/word/2012/wordml" xmlns:w16cex="http://schemas.microsoft.com/office/word/2018/wordml/cex" xmlns:w16cid="http://schemas.microsoft.com/office/word/2016/wordml/cid" xmlns:w16="http://schemas.microsoft.com/office/word/2018/wordml" xmlns:w16se="http://schemas.microsoft.com/office/word/2015/wordml/symex" xmlns:wpg="http://schemas.microsoft.com/office/word/2010/wordprocessingGroup" xmlns:wpi="http://schemas.microsoft.com/office/word/2010/wordprocessingInk" xmlns:wne="http://schemas.microsoft.com/office/word/2006/wordml" xmlns:wps="http://schemas.microsoft.com/office/word/2010/wordprocessingShape" mc:Ignorable="w14 w15 w16se w16cid w16 w16cex wp14">
   <w:abstractNum w:abstractNumId="0" w15:restartNumberingAfterBreak="0">
     <w:nsid w:val="02FB1105"/>
     <w:multiLevelType w:val="hybridMultilevel"/>
@@ -35933,7 +35716,7 @@
 </file>
 
 <file path=word/styles.xml><?xml version="1.0" encoding="utf-8"?>
-<w:styles xmlns:mc="http://schemas.openxmlformats.org/markup-compatibility/2006" xmlns:r="http://schemas.openxmlformats.org/officeDocument/2006/relationships" xmlns:w="http://schemas.openxmlformats.org/wordprocessingml/2006/main" xmlns:w14="http://schemas.microsoft.com/office/word/2010/wordml" xmlns:w15="http://schemas.microsoft.com/office/word/2012/wordml" xmlns:w16cid="http://schemas.microsoft.com/office/word/2016/wordml/cid" xmlns:w16se="http://schemas.microsoft.com/office/word/2015/wordml/symex" mc:Ignorable="w14 w15 w16se w16cid">
+<w:styles xmlns:mc="http://schemas.openxmlformats.org/markup-compatibility/2006" xmlns:r="http://schemas.openxmlformats.org/officeDocument/2006/relationships" xmlns:w="http://schemas.openxmlformats.org/wordprocessingml/2006/main" xmlns:w14="http://schemas.microsoft.com/office/word/2010/wordml" xmlns:w15="http://schemas.microsoft.com/office/word/2012/wordml" xmlns:w16cex="http://schemas.microsoft.com/office/word/2018/wordml/cex" xmlns:w16cid="http://schemas.microsoft.com/office/word/2016/wordml/cid" xmlns:w16="http://schemas.microsoft.com/office/word/2018/wordml" xmlns:w16se="http://schemas.microsoft.com/office/word/2015/wordml/symex" mc:Ignorable="w14 w15 w16se w16cid w16 w16cex">
   <w:docDefaults>
     <w:rPrDefault>
       <w:rPr>
@@ -35949,7 +35732,7 @@
       </w:pPr>
     </w:pPrDefault>
   </w:docDefaults>
-  <w:latentStyles w:defLockedState="0" w:defUIPriority="99" w:defSemiHidden="0" w:defUnhideWhenUsed="0" w:defQFormat="0" w:count="376">
+  <w:latentStyles w:defLockedState="0" w:defUIPriority="99" w:defSemiHidden="0" w:defUnhideWhenUsed="0" w:defQFormat="0" w:count="377">
     <w:lsdException w:name="Normal" w:uiPriority="0" w:qFormat="1"/>
     <w:lsdException w:name="heading 1" w:uiPriority="9" w:qFormat="1"/>
     <w:lsdException w:name="heading 2" w:semiHidden="1" w:uiPriority="9" w:unhideWhenUsed="1" w:qFormat="1"/>
@@ -36055,7 +35838,6 @@
     <w:lsdException w:name="HTML Sample" w:semiHidden="1" w:unhideWhenUsed="1"/>
     <w:lsdException w:name="HTML Typewriter" w:semiHidden="1" w:unhideWhenUsed="1"/>
     <w:lsdException w:name="HTML Variable" w:semiHidden="1" w:unhideWhenUsed="1"/>
-    <w:lsdException w:name="Normal Table" w:semiHidden="1" w:unhideWhenUsed="1"/>
     <w:lsdException w:name="annotation subject" w:semiHidden="1" w:unhideWhenUsed="1"/>
     <w:lsdException w:name="No List" w:semiHidden="1" w:unhideWhenUsed="1"/>
     <w:lsdException w:name="Outline List 1" w:semiHidden="1" w:unhideWhenUsed="1"/>
@@ -36102,10 +35884,8 @@
     <w:lsdException w:name="Table Subtle 2" w:semiHidden="1" w:unhideWhenUsed="1"/>
     <w:lsdException w:name="Table Web 1" w:semiHidden="1" w:unhideWhenUsed="1"/>
     <w:lsdException w:name="Table Web 2" w:semiHidden="1" w:unhideWhenUsed="1"/>
-    <w:lsdException w:name="Table Web 3" w:semiHidden="1" w:unhideWhenUsed="1"/>
     <w:lsdException w:name="Balloon Text" w:semiHidden="1" w:unhideWhenUsed="1"/>
     <w:lsdException w:name="Table Grid" w:uiPriority="0"/>
-    <w:lsdException w:name="Table Theme" w:semiHidden="1" w:unhideWhenUsed="1"/>
     <w:lsdException w:name="Placeholder Text" w:semiHidden="1"/>
     <w:lsdException w:name="No Spacing" w:uiPriority="1" w:qFormat="1"/>
     <w:lsdException w:name="Light Shading" w:uiPriority="60"/>
@@ -36326,6 +36106,7 @@
     <w:lsdException w:name="Hashtag" w:semiHidden="1" w:unhideWhenUsed="1"/>
     <w:lsdException w:name="Unresolved Mention" w:semiHidden="1" w:unhideWhenUsed="1"/>
     <w:lsdException w:name="Smart Link" w:semiHidden="1" w:unhideWhenUsed="1"/>
+    <w:lsdException w:name="Smart Link Error" w:semiHidden="1" w:unhideWhenUsed="1"/>
   </w:latentStyles>
   <w:style w:type="paragraph" w:default="1" w:styleId="Normal">
     <w:name w:val="Normal"/>
@@ -37530,7 +37311,7 @@
 </file>
 
 <file path=customXml/itemProps1.xml><?xml version="1.0" encoding="utf-8"?>
-<ds:datastoreItem xmlns:ds="http://schemas.openxmlformats.org/officeDocument/2006/customXml" ds:itemID="{5EF6B776-ADB2-4018-8E48-09FCAD7DCE78}">
+<ds:datastoreItem xmlns:ds="http://schemas.openxmlformats.org/officeDocument/2006/customXml" ds:itemID="{EDC18ABC-7682-4CDE-9045-21E99482EFE6}">
   <ds:schemaRefs>
     <ds:schemaRef ds:uri="http://schemas.openxmlformats.org/officeDocument/2006/bibliography"/>
   </ds:schemaRefs>

</xml_diff>